<commit_message>
Include pharmacist assessment logic in model AB#15894
- Tidy up documentation for model properties
- Simplify logic populating medication summary
- Update front-end to use new model properties
- Update parameter names in medication report
- Update fixture and functional tests
</commit_message>
<xml_diff>
--- a/Apps/GatewayApi/src/Assets/Templates/MedicationReport.docx
+++ b/Apps/GatewayApi/src/Assets/Templates/MedicationReport.docx
@@ -1,6 +1,6 @@
 
 <file path=word/document.xml><?xml version="1.0" encoding="utf-8"?>
-<w:document xmlns:wpc="http://schemas.microsoft.com/office/word/2010/wordprocessingCanvas" xmlns:cx="http://schemas.microsoft.com/office/drawing/2014/chartex" xmlns:cx1="http://schemas.microsoft.com/office/drawing/2015/9/8/chartex" xmlns:cx2="http://schemas.microsoft.com/office/drawing/2015/10/21/chartex" xmlns:cx3="http://schemas.microsoft.com/office/drawing/2016/5/9/chartex" xmlns:cx4="http://schemas.microsoft.com/office/drawing/2016/5/10/chartex" xmlns:cx5="http://schemas.microsoft.com/office/drawing/2016/5/11/chartex" xmlns:cx6="http://schemas.microsoft.com/office/drawing/2016/5/12/chartex" xmlns:cx7="http://schemas.microsoft.com/office/drawing/2016/5/13/chartex" xmlns:cx8="http://schemas.microsoft.com/office/drawing/2016/5/14/chartex" xmlns:mc="http://schemas.openxmlformats.org/markup-compatibility/2006" xmlns:aink="http://schemas.microsoft.com/office/drawing/2016/ink" xmlns:am3d="http://schemas.microsoft.com/office/drawing/2017/model3d" xmlns:o="urn:schemas-microsoft-com:office:office" xmlns:r="http://schemas.openxmlformats.org/officeDocument/2006/relationships" xmlns:m="http://schemas.openxmlformats.org/officeDocument/2006/math" xmlns:v="urn:schemas-microsoft-com:vml" xmlns:wp14="http://schemas.microsoft.com/office/word/2010/wordprocessingDrawing" xmlns:wp="http://schemas.openxmlformats.org/drawingml/2006/wordprocessingDrawing" xmlns:w10="urn:schemas-microsoft-com:office:word" xmlns:w="http://schemas.openxmlformats.org/wordprocessingml/2006/main" xmlns:w14="http://schemas.microsoft.com/office/word/2010/wordml" xmlns:w15="http://schemas.microsoft.com/office/word/2012/wordml" xmlns:w16cex="http://schemas.microsoft.com/office/word/2018/wordml/cex" xmlns:w16cid="http://schemas.microsoft.com/office/word/2016/wordml/cid" xmlns:w16="http://schemas.microsoft.com/office/word/2018/wordml" xmlns:w16sdtdh="http://schemas.microsoft.com/office/word/2020/wordml/sdtdatahash" xmlns:w16se="http://schemas.microsoft.com/office/word/2015/wordml/symex" xmlns:wpg="http://schemas.microsoft.com/office/word/2010/wordprocessingGroup" xmlns:wpi="http://schemas.microsoft.com/office/word/2010/wordprocessingInk" xmlns:wne="http://schemas.microsoft.com/office/word/2006/wordml" xmlns:wps="http://schemas.microsoft.com/office/word/2010/wordprocessingShape" mc:Ignorable="w14 w15 w16se w16cid w16 w16cex w16sdtdh wp14">
+<w:document xmlns:wpc="http://schemas.microsoft.com/office/word/2010/wordprocessingCanvas" xmlns:cx="http://schemas.microsoft.com/office/drawing/2014/chartex" xmlns:cx1="http://schemas.microsoft.com/office/drawing/2015/9/8/chartex" xmlns:cx2="http://schemas.microsoft.com/office/drawing/2015/10/21/chartex" xmlns:cx3="http://schemas.microsoft.com/office/drawing/2016/5/9/chartex" xmlns:cx4="http://schemas.microsoft.com/office/drawing/2016/5/10/chartex" xmlns:cx5="http://schemas.microsoft.com/office/drawing/2016/5/11/chartex" xmlns:cx6="http://schemas.microsoft.com/office/drawing/2016/5/12/chartex" xmlns:cx7="http://schemas.microsoft.com/office/drawing/2016/5/13/chartex" xmlns:cx8="http://schemas.microsoft.com/office/drawing/2016/5/14/chartex" xmlns:mc="http://schemas.openxmlformats.org/markup-compatibility/2006" xmlns:aink="http://schemas.microsoft.com/office/drawing/2016/ink" xmlns:am3d="http://schemas.microsoft.com/office/drawing/2017/model3d" xmlns:o="urn:schemas-microsoft-com:office:office" xmlns:oel="http://schemas.microsoft.com/office/2019/extlst" xmlns:r="http://schemas.openxmlformats.org/officeDocument/2006/relationships" xmlns:m="http://schemas.openxmlformats.org/officeDocument/2006/math" xmlns:v="urn:schemas-microsoft-com:vml" xmlns:wp14="http://schemas.microsoft.com/office/word/2010/wordprocessingDrawing" xmlns:wp="http://schemas.openxmlformats.org/drawingml/2006/wordprocessingDrawing" xmlns:w10="urn:schemas-microsoft-com:office:word" xmlns:w="http://schemas.openxmlformats.org/wordprocessingml/2006/main" xmlns:w14="http://schemas.microsoft.com/office/word/2010/wordml" xmlns:w15="http://schemas.microsoft.com/office/word/2012/wordml" xmlns:w16cex="http://schemas.microsoft.com/office/word/2018/wordml/cex" xmlns:w16cid="http://schemas.microsoft.com/office/word/2016/wordml/cid" xmlns:w16="http://schemas.microsoft.com/office/word/2018/wordml" xmlns:w16sdtdh="http://schemas.microsoft.com/office/word/2020/wordml/sdtdatahash" xmlns:w16se="http://schemas.microsoft.com/office/word/2015/wordml/symex" xmlns:wpg="http://schemas.microsoft.com/office/word/2010/wordprocessingGroup" xmlns:wpi="http://schemas.microsoft.com/office/word/2010/wordprocessingInk" xmlns:wne="http://schemas.microsoft.com/office/word/2006/wordml" xmlns:wps="http://schemas.microsoft.com/office/word/2010/wordprocessingShape" mc:Ignorable="w14 w15 w16se w16cid w16 w16cex w16sdtdh wp14">
   <w:body>
     <w:tbl>
       <w:tblPr>
@@ -461,7 +461,19 @@
               <w:rPr>
                 <w:rFonts w:ascii="Myriad-Pro, Calibri, Arial" w:hAnsi="Myriad-Pro, Calibri, Arial"/>
               </w:rPr>
-              <w:t>].brand}</w:t>
+              <w:t>].</w:t>
+            </w:r>
+            <w:r>
+              <w:rPr>
+                <w:rFonts w:ascii="Myriad-Pro, Calibri, Arial" w:hAnsi="Myriad-Pro, Calibri, Arial"/>
+              </w:rPr>
+              <w:t>title</w:t>
+            </w:r>
+            <w:r>
+              <w:rPr>
+                <w:rFonts w:ascii="Myriad-Pro, Calibri, Arial" w:hAnsi="Myriad-Pro, Calibri, Arial"/>
+              </w:rPr>
+              <w:t>}</w:t>
             </w:r>
           </w:p>
         </w:tc>
@@ -510,7 +522,19 @@
               <w:rPr>
                 <w:rFonts w:ascii="Myriad-Pro, Calibri, Arial" w:hAnsi="Myriad-Pro, Calibri, Arial"/>
               </w:rPr>
-              <w:t>].generic}</w:t>
+              <w:t>].</w:t>
+            </w:r>
+            <w:r>
+              <w:rPr>
+                <w:rFonts w:ascii="Myriad-Pro, Calibri, Arial" w:hAnsi="Myriad-Pro, Calibri, Arial"/>
+              </w:rPr>
+              <w:t>subtitle</w:t>
+            </w:r>
+            <w:r>
+              <w:rPr>
+                <w:rFonts w:ascii="Myriad-Pro, Calibri, Arial" w:hAnsi="Myriad-Pro, Calibri, Arial"/>
+              </w:rPr>
+              <w:t>}</w:t>
             </w:r>
           </w:p>
         </w:tc>
@@ -880,7 +904,19 @@
               <w:rPr>
                 <w:rFonts w:ascii="Myriad-Pro, Calibri, Arial" w:hAnsi="Myriad-Pro, Calibri, Arial"/>
               </w:rPr>
-              <w:t>[i+1].brand}</w:t>
+              <w:t>[i+1].</w:t>
+            </w:r>
+            <w:r>
+              <w:rPr>
+                <w:rFonts w:ascii="Myriad-Pro, Calibri, Arial" w:hAnsi="Myriad-Pro, Calibri, Arial"/>
+              </w:rPr>
+              <w:t>title</w:t>
+            </w:r>
+            <w:r>
+              <w:rPr>
+                <w:rFonts w:ascii="Myriad-Pro, Calibri, Arial" w:hAnsi="Myriad-Pro, Calibri, Arial"/>
+              </w:rPr>
+              <w:t>}</w:t>
             </w:r>
           </w:p>
         </w:tc>
@@ -915,7 +951,19 @@
               <w:rPr>
                 <w:rFonts w:ascii="Myriad-Pro, Calibri, Arial" w:hAnsi="Myriad-Pro, Calibri, Arial"/>
               </w:rPr>
-              <w:t>[i+1].generic}</w:t>
+              <w:t>[i+1].</w:t>
+            </w:r>
+            <w:r>
+              <w:rPr>
+                <w:rFonts w:ascii="Myriad-Pro, Calibri, Arial" w:hAnsi="Myriad-Pro, Calibri, Arial"/>
+              </w:rPr>
+              <w:t>subtitle</w:t>
+            </w:r>
+            <w:r>
+              <w:rPr>
+                <w:rFonts w:ascii="Myriad-Pro, Calibri, Arial" w:hAnsi="Myriad-Pro, Calibri, Arial"/>
+              </w:rPr>
+              <w:t>}</w:t>
             </w:r>
           </w:p>
         </w:tc>
@@ -1170,12 +1218,9 @@
       </w:r>
     </w:p>
     <w:sectPr>
-      <w:headerReference w:type="even" r:id="rId7"/>
-      <w:headerReference w:type="default" r:id="rId8"/>
-      <w:footerReference w:type="even" r:id="rId9"/>
-      <w:footerReference w:type="default" r:id="rId10"/>
-      <w:headerReference w:type="first" r:id="rId11"/>
-      <w:footerReference w:type="first" r:id="rId12"/>
+      <w:headerReference w:type="default" r:id="rId7"/>
+      <w:footerReference w:type="even" r:id="rId8"/>
+      <w:footerReference w:type="default" r:id="rId9"/>
       <w:pgSz w:w="12240" w:h="15840"/>
       <w:pgMar w:top="720" w:right="720" w:bottom="720" w:left="720" w:header="708" w:footer="708" w:gutter="0"/>
       <w:cols w:space="708"/>
@@ -1186,7 +1231,7 @@
 </file>
 
 <file path=word/endnotes.xml><?xml version="1.0" encoding="utf-8"?>
-<w:endnotes xmlns:wpc="http://schemas.microsoft.com/office/word/2010/wordprocessingCanvas" xmlns:cx="http://schemas.microsoft.com/office/drawing/2014/chartex" xmlns:cx1="http://schemas.microsoft.com/office/drawing/2015/9/8/chartex" xmlns:cx2="http://schemas.microsoft.com/office/drawing/2015/10/21/chartex" xmlns:cx3="http://schemas.microsoft.com/office/drawing/2016/5/9/chartex" xmlns:cx4="http://schemas.microsoft.com/office/drawing/2016/5/10/chartex" xmlns:cx5="http://schemas.microsoft.com/office/drawing/2016/5/11/chartex" xmlns:cx6="http://schemas.microsoft.com/office/drawing/2016/5/12/chartex" xmlns:cx7="http://schemas.microsoft.com/office/drawing/2016/5/13/chartex" xmlns:cx8="http://schemas.microsoft.com/office/drawing/2016/5/14/chartex" xmlns:mc="http://schemas.openxmlformats.org/markup-compatibility/2006" xmlns:aink="http://schemas.microsoft.com/office/drawing/2016/ink" xmlns:am3d="http://schemas.microsoft.com/office/drawing/2017/model3d" xmlns:o="urn:schemas-microsoft-com:office:office" xmlns:r="http://schemas.openxmlformats.org/officeDocument/2006/relationships" xmlns:m="http://schemas.openxmlformats.org/officeDocument/2006/math" xmlns:v="urn:schemas-microsoft-com:vml" xmlns:wp14="http://schemas.microsoft.com/office/word/2010/wordprocessingDrawing" xmlns:wp="http://schemas.openxmlformats.org/drawingml/2006/wordprocessingDrawing" xmlns:w10="urn:schemas-microsoft-com:office:word" xmlns:w="http://schemas.openxmlformats.org/wordprocessingml/2006/main" xmlns:w14="http://schemas.microsoft.com/office/word/2010/wordml" xmlns:w15="http://schemas.microsoft.com/office/word/2012/wordml" xmlns:w16cex="http://schemas.microsoft.com/office/word/2018/wordml/cex" xmlns:w16cid="http://schemas.microsoft.com/office/word/2016/wordml/cid" xmlns:w16="http://schemas.microsoft.com/office/word/2018/wordml" xmlns:w16sdtdh="http://schemas.microsoft.com/office/word/2020/wordml/sdtdatahash" xmlns:w16se="http://schemas.microsoft.com/office/word/2015/wordml/symex" xmlns:wpg="http://schemas.microsoft.com/office/word/2010/wordprocessingGroup" xmlns:wpi="http://schemas.microsoft.com/office/word/2010/wordprocessingInk" xmlns:wne="http://schemas.microsoft.com/office/word/2006/wordml" xmlns:wps="http://schemas.microsoft.com/office/word/2010/wordprocessingShape" mc:Ignorable="w14 w15 w16se w16cid w16 w16cex w16sdtdh wp14">
+<w:endnotes xmlns:wpc="http://schemas.microsoft.com/office/word/2010/wordprocessingCanvas" xmlns:cx="http://schemas.microsoft.com/office/drawing/2014/chartex" xmlns:cx1="http://schemas.microsoft.com/office/drawing/2015/9/8/chartex" xmlns:cx2="http://schemas.microsoft.com/office/drawing/2015/10/21/chartex" xmlns:cx3="http://schemas.microsoft.com/office/drawing/2016/5/9/chartex" xmlns:cx4="http://schemas.microsoft.com/office/drawing/2016/5/10/chartex" xmlns:cx5="http://schemas.microsoft.com/office/drawing/2016/5/11/chartex" xmlns:cx6="http://schemas.microsoft.com/office/drawing/2016/5/12/chartex" xmlns:cx7="http://schemas.microsoft.com/office/drawing/2016/5/13/chartex" xmlns:cx8="http://schemas.microsoft.com/office/drawing/2016/5/14/chartex" xmlns:mc="http://schemas.openxmlformats.org/markup-compatibility/2006" xmlns:aink="http://schemas.microsoft.com/office/drawing/2016/ink" xmlns:am3d="http://schemas.microsoft.com/office/drawing/2017/model3d" xmlns:o="urn:schemas-microsoft-com:office:office" xmlns:oel="http://schemas.microsoft.com/office/2019/extlst" xmlns:r="http://schemas.openxmlformats.org/officeDocument/2006/relationships" xmlns:m="http://schemas.openxmlformats.org/officeDocument/2006/math" xmlns:v="urn:schemas-microsoft-com:vml" xmlns:wp14="http://schemas.microsoft.com/office/word/2010/wordprocessingDrawing" xmlns:wp="http://schemas.openxmlformats.org/drawingml/2006/wordprocessingDrawing" xmlns:w10="urn:schemas-microsoft-com:office:word" xmlns:w="http://schemas.openxmlformats.org/wordprocessingml/2006/main" xmlns:w14="http://schemas.microsoft.com/office/word/2010/wordml" xmlns:w15="http://schemas.microsoft.com/office/word/2012/wordml" xmlns:w16cex="http://schemas.microsoft.com/office/word/2018/wordml/cex" xmlns:w16cid="http://schemas.microsoft.com/office/word/2016/wordml/cid" xmlns:w16="http://schemas.microsoft.com/office/word/2018/wordml" xmlns:w16sdtdh="http://schemas.microsoft.com/office/word/2020/wordml/sdtdatahash" xmlns:w16se="http://schemas.microsoft.com/office/word/2015/wordml/symex" xmlns:wpg="http://schemas.microsoft.com/office/word/2010/wordprocessingGroup" xmlns:wpi="http://schemas.microsoft.com/office/word/2010/wordprocessingInk" xmlns:wne="http://schemas.microsoft.com/office/word/2006/wordml" xmlns:wps="http://schemas.microsoft.com/office/word/2010/wordprocessingShape" mc:Ignorable="w14 w15 w16se w16cid w16 w16cex w16sdtdh wp14">
   <w:endnote w:type="separator" w:id="-1">
     <w:p>
       <w:r>
@@ -1205,7 +1250,7 @@
 </file>
 
 <file path=word/footer1.xml><?xml version="1.0" encoding="utf-8"?>
-<w:ftr xmlns:wpc="http://schemas.microsoft.com/office/word/2010/wordprocessingCanvas" xmlns:cx="http://schemas.microsoft.com/office/drawing/2014/chartex" xmlns:cx1="http://schemas.microsoft.com/office/drawing/2015/9/8/chartex" xmlns:cx2="http://schemas.microsoft.com/office/drawing/2015/10/21/chartex" xmlns:cx3="http://schemas.microsoft.com/office/drawing/2016/5/9/chartex" xmlns:cx4="http://schemas.microsoft.com/office/drawing/2016/5/10/chartex" xmlns:cx5="http://schemas.microsoft.com/office/drawing/2016/5/11/chartex" xmlns:cx6="http://schemas.microsoft.com/office/drawing/2016/5/12/chartex" xmlns:cx7="http://schemas.microsoft.com/office/drawing/2016/5/13/chartex" xmlns:cx8="http://schemas.microsoft.com/office/drawing/2016/5/14/chartex" xmlns:mc="http://schemas.openxmlformats.org/markup-compatibility/2006" xmlns:aink="http://schemas.microsoft.com/office/drawing/2016/ink" xmlns:am3d="http://schemas.microsoft.com/office/drawing/2017/model3d" xmlns:o="urn:schemas-microsoft-com:office:office" xmlns:r="http://schemas.openxmlformats.org/officeDocument/2006/relationships" xmlns:m="http://schemas.openxmlformats.org/officeDocument/2006/math" xmlns:v="urn:schemas-microsoft-com:vml" xmlns:wp14="http://schemas.microsoft.com/office/word/2010/wordprocessingDrawing" xmlns:wp="http://schemas.openxmlformats.org/drawingml/2006/wordprocessingDrawing" xmlns:w10="urn:schemas-microsoft-com:office:word" xmlns:w="http://schemas.openxmlformats.org/wordprocessingml/2006/main" xmlns:w14="http://schemas.microsoft.com/office/word/2010/wordml" xmlns:w15="http://schemas.microsoft.com/office/word/2012/wordml" xmlns:w16cex="http://schemas.microsoft.com/office/word/2018/wordml/cex" xmlns:w16cid="http://schemas.microsoft.com/office/word/2016/wordml/cid" xmlns:w16="http://schemas.microsoft.com/office/word/2018/wordml" xmlns:w16sdtdh="http://schemas.microsoft.com/office/word/2020/wordml/sdtdatahash" xmlns:w16se="http://schemas.microsoft.com/office/word/2015/wordml/symex" xmlns:wpg="http://schemas.microsoft.com/office/word/2010/wordprocessingGroup" xmlns:wpi="http://schemas.microsoft.com/office/word/2010/wordprocessingInk" xmlns:wne="http://schemas.microsoft.com/office/word/2006/wordml" xmlns:wps="http://schemas.microsoft.com/office/word/2010/wordprocessingShape" mc:Ignorable="w14 w15 w16se w16cid w16 w16cex w16sdtdh wp14">
+<w:ftr xmlns:wpc="http://schemas.microsoft.com/office/word/2010/wordprocessingCanvas" xmlns:cx="http://schemas.microsoft.com/office/drawing/2014/chartex" xmlns:cx1="http://schemas.microsoft.com/office/drawing/2015/9/8/chartex" xmlns:cx2="http://schemas.microsoft.com/office/drawing/2015/10/21/chartex" xmlns:cx3="http://schemas.microsoft.com/office/drawing/2016/5/9/chartex" xmlns:cx4="http://schemas.microsoft.com/office/drawing/2016/5/10/chartex" xmlns:cx5="http://schemas.microsoft.com/office/drawing/2016/5/11/chartex" xmlns:cx6="http://schemas.microsoft.com/office/drawing/2016/5/12/chartex" xmlns:cx7="http://schemas.microsoft.com/office/drawing/2016/5/13/chartex" xmlns:cx8="http://schemas.microsoft.com/office/drawing/2016/5/14/chartex" xmlns:mc="http://schemas.openxmlformats.org/markup-compatibility/2006" xmlns:aink="http://schemas.microsoft.com/office/drawing/2016/ink" xmlns:am3d="http://schemas.microsoft.com/office/drawing/2017/model3d" xmlns:o="urn:schemas-microsoft-com:office:office" xmlns:oel="http://schemas.microsoft.com/office/2019/extlst" xmlns:r="http://schemas.openxmlformats.org/officeDocument/2006/relationships" xmlns:m="http://schemas.openxmlformats.org/officeDocument/2006/math" xmlns:v="urn:schemas-microsoft-com:vml" xmlns:wp14="http://schemas.microsoft.com/office/word/2010/wordprocessingDrawing" xmlns:wp="http://schemas.openxmlformats.org/drawingml/2006/wordprocessingDrawing" xmlns:w10="urn:schemas-microsoft-com:office:word" xmlns:w="http://schemas.openxmlformats.org/wordprocessingml/2006/main" xmlns:w14="http://schemas.microsoft.com/office/word/2010/wordml" xmlns:w15="http://schemas.microsoft.com/office/word/2012/wordml" xmlns:w16cex="http://schemas.microsoft.com/office/word/2018/wordml/cex" xmlns:w16cid="http://schemas.microsoft.com/office/word/2016/wordml/cid" xmlns:w16="http://schemas.microsoft.com/office/word/2018/wordml" xmlns:w16sdtdh="http://schemas.microsoft.com/office/word/2020/wordml/sdtdatahash" xmlns:w16se="http://schemas.microsoft.com/office/word/2015/wordml/symex" xmlns:wpg="http://schemas.microsoft.com/office/word/2010/wordprocessingGroup" xmlns:wpi="http://schemas.microsoft.com/office/word/2010/wordprocessingInk" xmlns:wne="http://schemas.microsoft.com/office/word/2006/wordml" xmlns:wps="http://schemas.microsoft.com/office/word/2010/wordprocessingShape" mc:Ignorable="w14 w15 w16se w16cid w16 w16cex w16sdtdh wp14">
   <w:p>
     <w:pPr>
       <w:pStyle w:val="Footer"/>
@@ -1216,7 +1261,7 @@
 </file>
 
 <file path=word/footer2.xml><?xml version="1.0" encoding="utf-8"?>
-<w:ftr xmlns:wpc="http://schemas.microsoft.com/office/word/2010/wordprocessingCanvas" xmlns:cx="http://schemas.microsoft.com/office/drawing/2014/chartex" xmlns:cx1="http://schemas.microsoft.com/office/drawing/2015/9/8/chartex" xmlns:cx2="http://schemas.microsoft.com/office/drawing/2015/10/21/chartex" xmlns:cx3="http://schemas.microsoft.com/office/drawing/2016/5/9/chartex" xmlns:cx4="http://schemas.microsoft.com/office/drawing/2016/5/10/chartex" xmlns:cx5="http://schemas.microsoft.com/office/drawing/2016/5/11/chartex" xmlns:cx6="http://schemas.microsoft.com/office/drawing/2016/5/12/chartex" xmlns:cx7="http://schemas.microsoft.com/office/drawing/2016/5/13/chartex" xmlns:cx8="http://schemas.microsoft.com/office/drawing/2016/5/14/chartex" xmlns:mc="http://schemas.openxmlformats.org/markup-compatibility/2006" xmlns:aink="http://schemas.microsoft.com/office/drawing/2016/ink" xmlns:am3d="http://schemas.microsoft.com/office/drawing/2017/model3d" xmlns:o="urn:schemas-microsoft-com:office:office" xmlns:r="http://schemas.openxmlformats.org/officeDocument/2006/relationships" xmlns:m="http://schemas.openxmlformats.org/officeDocument/2006/math" xmlns:v="urn:schemas-microsoft-com:vml" xmlns:wp14="http://schemas.microsoft.com/office/word/2010/wordprocessingDrawing" xmlns:wp="http://schemas.openxmlformats.org/drawingml/2006/wordprocessingDrawing" xmlns:w10="urn:schemas-microsoft-com:office:word" xmlns:w="http://schemas.openxmlformats.org/wordprocessingml/2006/main" xmlns:w14="http://schemas.microsoft.com/office/word/2010/wordml" xmlns:w15="http://schemas.microsoft.com/office/word/2012/wordml" xmlns:w16cex="http://schemas.microsoft.com/office/word/2018/wordml/cex" xmlns:w16cid="http://schemas.microsoft.com/office/word/2016/wordml/cid" xmlns:w16="http://schemas.microsoft.com/office/word/2018/wordml" xmlns:w16sdtdh="http://schemas.microsoft.com/office/word/2020/wordml/sdtdatahash" xmlns:w16se="http://schemas.microsoft.com/office/word/2015/wordml/symex" xmlns:wpg="http://schemas.microsoft.com/office/word/2010/wordprocessingGroup" xmlns:wpi="http://schemas.microsoft.com/office/word/2010/wordprocessingInk" xmlns:wne="http://schemas.microsoft.com/office/word/2006/wordml" xmlns:wps="http://schemas.microsoft.com/office/word/2010/wordprocessingShape" mc:Ignorable="w14 w15 w16se w16cid w16 w16cex w16sdtdh wp14">
+<w:ftr xmlns:wpc="http://schemas.microsoft.com/office/word/2010/wordprocessingCanvas" xmlns:cx="http://schemas.microsoft.com/office/drawing/2014/chartex" xmlns:cx1="http://schemas.microsoft.com/office/drawing/2015/9/8/chartex" xmlns:cx2="http://schemas.microsoft.com/office/drawing/2015/10/21/chartex" xmlns:cx3="http://schemas.microsoft.com/office/drawing/2016/5/9/chartex" xmlns:cx4="http://schemas.microsoft.com/office/drawing/2016/5/10/chartex" xmlns:cx5="http://schemas.microsoft.com/office/drawing/2016/5/11/chartex" xmlns:cx6="http://schemas.microsoft.com/office/drawing/2016/5/12/chartex" xmlns:cx7="http://schemas.microsoft.com/office/drawing/2016/5/13/chartex" xmlns:cx8="http://schemas.microsoft.com/office/drawing/2016/5/14/chartex" xmlns:mc="http://schemas.openxmlformats.org/markup-compatibility/2006" xmlns:aink="http://schemas.microsoft.com/office/drawing/2016/ink" xmlns:am3d="http://schemas.microsoft.com/office/drawing/2017/model3d" xmlns:o="urn:schemas-microsoft-com:office:office" xmlns:oel="http://schemas.microsoft.com/office/2019/extlst" xmlns:r="http://schemas.openxmlformats.org/officeDocument/2006/relationships" xmlns:m="http://schemas.openxmlformats.org/officeDocument/2006/math" xmlns:v="urn:schemas-microsoft-com:vml" xmlns:wp14="http://schemas.microsoft.com/office/word/2010/wordprocessingDrawing" xmlns:wp="http://schemas.openxmlformats.org/drawingml/2006/wordprocessingDrawing" xmlns:w10="urn:schemas-microsoft-com:office:word" xmlns:w="http://schemas.openxmlformats.org/wordprocessingml/2006/main" xmlns:w14="http://schemas.microsoft.com/office/word/2010/wordml" xmlns:w15="http://schemas.microsoft.com/office/word/2012/wordml" xmlns:w16cex="http://schemas.microsoft.com/office/word/2018/wordml/cex" xmlns:w16cid="http://schemas.microsoft.com/office/word/2016/wordml/cid" xmlns:w16="http://schemas.microsoft.com/office/word/2018/wordml" xmlns:w16sdtdh="http://schemas.microsoft.com/office/word/2020/wordml/sdtdatahash" xmlns:w16se="http://schemas.microsoft.com/office/word/2015/wordml/symex" xmlns:wpg="http://schemas.microsoft.com/office/word/2010/wordprocessingGroup" xmlns:wpi="http://schemas.microsoft.com/office/word/2010/wordprocessingInk" xmlns:wne="http://schemas.microsoft.com/office/word/2006/wordml" xmlns:wps="http://schemas.microsoft.com/office/word/2010/wordprocessingShape" mc:Ignorable="w14 w15 w16se w16cid w16 w16cex w16sdtdh wp14">
   <w:sdt>
     <w:sdtPr>
       <w:id w:val="-786121602"/>
@@ -1225,7 +1270,6 @@
         <w:docPartUnique/>
       </w:docPartObj>
     </w:sdtPr>
-    <w:sdtEndPr/>
     <w:sdtContent>
       <w:p>
         <w:pPr>
@@ -1286,7 +1330,6 @@
               <w:docPartUnique/>
             </w:docPartObj>
           </w:sdtPr>
-          <w:sdtEndPr/>
           <w:sdtContent>
             <w:r>
               <w:rPr>
@@ -1368,18 +1411,8 @@
 </w:ftr>
 </file>
 
-<file path=word/footer3.xml><?xml version="1.0" encoding="utf-8"?>
-<w:ftr xmlns:wpc="http://schemas.microsoft.com/office/word/2010/wordprocessingCanvas" xmlns:cx="http://schemas.microsoft.com/office/drawing/2014/chartex" xmlns:cx1="http://schemas.microsoft.com/office/drawing/2015/9/8/chartex" xmlns:cx2="http://schemas.microsoft.com/office/drawing/2015/10/21/chartex" xmlns:cx3="http://schemas.microsoft.com/office/drawing/2016/5/9/chartex" xmlns:cx4="http://schemas.microsoft.com/office/drawing/2016/5/10/chartex" xmlns:cx5="http://schemas.microsoft.com/office/drawing/2016/5/11/chartex" xmlns:cx6="http://schemas.microsoft.com/office/drawing/2016/5/12/chartex" xmlns:cx7="http://schemas.microsoft.com/office/drawing/2016/5/13/chartex" xmlns:cx8="http://schemas.microsoft.com/office/drawing/2016/5/14/chartex" xmlns:mc="http://schemas.openxmlformats.org/markup-compatibility/2006" xmlns:aink="http://schemas.microsoft.com/office/drawing/2016/ink" xmlns:am3d="http://schemas.microsoft.com/office/drawing/2017/model3d" xmlns:o="urn:schemas-microsoft-com:office:office" xmlns:r="http://schemas.openxmlformats.org/officeDocument/2006/relationships" xmlns:m="http://schemas.openxmlformats.org/officeDocument/2006/math" xmlns:v="urn:schemas-microsoft-com:vml" xmlns:wp14="http://schemas.microsoft.com/office/word/2010/wordprocessingDrawing" xmlns:wp="http://schemas.openxmlformats.org/drawingml/2006/wordprocessingDrawing" xmlns:w10="urn:schemas-microsoft-com:office:word" xmlns:w="http://schemas.openxmlformats.org/wordprocessingml/2006/main" xmlns:w14="http://schemas.microsoft.com/office/word/2010/wordml" xmlns:w15="http://schemas.microsoft.com/office/word/2012/wordml" xmlns:w16cex="http://schemas.microsoft.com/office/word/2018/wordml/cex" xmlns:w16cid="http://schemas.microsoft.com/office/word/2016/wordml/cid" xmlns:w16="http://schemas.microsoft.com/office/word/2018/wordml" xmlns:w16sdtdh="http://schemas.microsoft.com/office/word/2020/wordml/sdtdatahash" xmlns:w16se="http://schemas.microsoft.com/office/word/2015/wordml/symex" xmlns:wpg="http://schemas.microsoft.com/office/word/2010/wordprocessingGroup" xmlns:wpi="http://schemas.microsoft.com/office/word/2010/wordprocessingInk" xmlns:wne="http://schemas.microsoft.com/office/word/2006/wordml" xmlns:wps="http://schemas.microsoft.com/office/word/2010/wordprocessingShape" mc:Ignorable="w14 w15 w16se w16cid w16 w16cex w16sdtdh wp14">
-  <w:p>
-    <w:pPr>
-      <w:pStyle w:val="Footer"/>
-    </w:pPr>
-  </w:p>
-</w:ftr>
-</file>
-
 <file path=word/footnotes.xml><?xml version="1.0" encoding="utf-8"?>
-<w:footnotes xmlns:wpc="http://schemas.microsoft.com/office/word/2010/wordprocessingCanvas" xmlns:cx="http://schemas.microsoft.com/office/drawing/2014/chartex" xmlns:cx1="http://schemas.microsoft.com/office/drawing/2015/9/8/chartex" xmlns:cx2="http://schemas.microsoft.com/office/drawing/2015/10/21/chartex" xmlns:cx3="http://schemas.microsoft.com/office/drawing/2016/5/9/chartex" xmlns:cx4="http://schemas.microsoft.com/office/drawing/2016/5/10/chartex" xmlns:cx5="http://schemas.microsoft.com/office/drawing/2016/5/11/chartex" xmlns:cx6="http://schemas.microsoft.com/office/drawing/2016/5/12/chartex" xmlns:cx7="http://schemas.microsoft.com/office/drawing/2016/5/13/chartex" xmlns:cx8="http://schemas.microsoft.com/office/drawing/2016/5/14/chartex" xmlns:mc="http://schemas.openxmlformats.org/markup-compatibility/2006" xmlns:aink="http://schemas.microsoft.com/office/drawing/2016/ink" xmlns:am3d="http://schemas.microsoft.com/office/drawing/2017/model3d" xmlns:o="urn:schemas-microsoft-com:office:office" xmlns:r="http://schemas.openxmlformats.org/officeDocument/2006/relationships" xmlns:m="http://schemas.openxmlformats.org/officeDocument/2006/math" xmlns:v="urn:schemas-microsoft-com:vml" xmlns:wp14="http://schemas.microsoft.com/office/word/2010/wordprocessingDrawing" xmlns:wp="http://schemas.openxmlformats.org/drawingml/2006/wordprocessingDrawing" xmlns:w10="urn:schemas-microsoft-com:office:word" xmlns:w="http://schemas.openxmlformats.org/wordprocessingml/2006/main" xmlns:w14="http://schemas.microsoft.com/office/word/2010/wordml" xmlns:w15="http://schemas.microsoft.com/office/word/2012/wordml" xmlns:w16cex="http://schemas.microsoft.com/office/word/2018/wordml/cex" xmlns:w16cid="http://schemas.microsoft.com/office/word/2016/wordml/cid" xmlns:w16="http://schemas.microsoft.com/office/word/2018/wordml" xmlns:w16sdtdh="http://schemas.microsoft.com/office/word/2020/wordml/sdtdatahash" xmlns:w16se="http://schemas.microsoft.com/office/word/2015/wordml/symex" xmlns:wpg="http://schemas.microsoft.com/office/word/2010/wordprocessingGroup" xmlns:wpi="http://schemas.microsoft.com/office/word/2010/wordprocessingInk" xmlns:wne="http://schemas.microsoft.com/office/word/2006/wordml" xmlns:wps="http://schemas.microsoft.com/office/word/2010/wordprocessingShape" mc:Ignorable="w14 w15 w16se w16cid w16 w16cex w16sdtdh wp14">
+<w:footnotes xmlns:wpc="http://schemas.microsoft.com/office/word/2010/wordprocessingCanvas" xmlns:cx="http://schemas.microsoft.com/office/drawing/2014/chartex" xmlns:cx1="http://schemas.microsoft.com/office/drawing/2015/9/8/chartex" xmlns:cx2="http://schemas.microsoft.com/office/drawing/2015/10/21/chartex" xmlns:cx3="http://schemas.microsoft.com/office/drawing/2016/5/9/chartex" xmlns:cx4="http://schemas.microsoft.com/office/drawing/2016/5/10/chartex" xmlns:cx5="http://schemas.microsoft.com/office/drawing/2016/5/11/chartex" xmlns:cx6="http://schemas.microsoft.com/office/drawing/2016/5/12/chartex" xmlns:cx7="http://schemas.microsoft.com/office/drawing/2016/5/13/chartex" xmlns:cx8="http://schemas.microsoft.com/office/drawing/2016/5/14/chartex" xmlns:mc="http://schemas.openxmlformats.org/markup-compatibility/2006" xmlns:aink="http://schemas.microsoft.com/office/drawing/2016/ink" xmlns:am3d="http://schemas.microsoft.com/office/drawing/2017/model3d" xmlns:o="urn:schemas-microsoft-com:office:office" xmlns:oel="http://schemas.microsoft.com/office/2019/extlst" xmlns:r="http://schemas.openxmlformats.org/officeDocument/2006/relationships" xmlns:m="http://schemas.openxmlformats.org/officeDocument/2006/math" xmlns:v="urn:schemas-microsoft-com:vml" xmlns:wp14="http://schemas.microsoft.com/office/word/2010/wordprocessingDrawing" xmlns:wp="http://schemas.openxmlformats.org/drawingml/2006/wordprocessingDrawing" xmlns:w10="urn:schemas-microsoft-com:office:word" xmlns:w="http://schemas.openxmlformats.org/wordprocessingml/2006/main" xmlns:w14="http://schemas.microsoft.com/office/word/2010/wordml" xmlns:w15="http://schemas.microsoft.com/office/word/2012/wordml" xmlns:w16cex="http://schemas.microsoft.com/office/word/2018/wordml/cex" xmlns:w16cid="http://schemas.microsoft.com/office/word/2016/wordml/cid" xmlns:w16="http://schemas.microsoft.com/office/word/2018/wordml" xmlns:w16sdtdh="http://schemas.microsoft.com/office/word/2020/wordml/sdtdatahash" xmlns:w16se="http://schemas.microsoft.com/office/word/2015/wordml/symex" xmlns:wpg="http://schemas.microsoft.com/office/word/2010/wordprocessingGroup" xmlns:wpi="http://schemas.microsoft.com/office/word/2010/wordprocessingInk" xmlns:wne="http://schemas.microsoft.com/office/word/2006/wordml" xmlns:wps="http://schemas.microsoft.com/office/word/2010/wordprocessingShape" mc:Ignorable="w14 w15 w16se w16cid w16 w16cex w16sdtdh wp14">
   <w:footnote w:type="separator" w:id="-1">
     <w:p>
       <w:r>
@@ -1398,17 +1431,7 @@
 </file>
 
 <file path=word/header1.xml><?xml version="1.0" encoding="utf-8"?>
-<w:hdr xmlns:wpc="http://schemas.microsoft.com/office/word/2010/wordprocessingCanvas" xmlns:cx="http://schemas.microsoft.com/office/drawing/2014/chartex" xmlns:cx1="http://schemas.microsoft.com/office/drawing/2015/9/8/chartex" xmlns:cx2="http://schemas.microsoft.com/office/drawing/2015/10/21/chartex" xmlns:cx3="http://schemas.microsoft.com/office/drawing/2016/5/9/chartex" xmlns:cx4="http://schemas.microsoft.com/office/drawing/2016/5/10/chartex" xmlns:cx5="http://schemas.microsoft.com/office/drawing/2016/5/11/chartex" xmlns:cx6="http://schemas.microsoft.com/office/drawing/2016/5/12/chartex" xmlns:cx7="http://schemas.microsoft.com/office/drawing/2016/5/13/chartex" xmlns:cx8="http://schemas.microsoft.com/office/drawing/2016/5/14/chartex" xmlns:mc="http://schemas.openxmlformats.org/markup-compatibility/2006" xmlns:aink="http://schemas.microsoft.com/office/drawing/2016/ink" xmlns:am3d="http://schemas.microsoft.com/office/drawing/2017/model3d" xmlns:o="urn:schemas-microsoft-com:office:office" xmlns:r="http://schemas.openxmlformats.org/officeDocument/2006/relationships" xmlns:m="http://schemas.openxmlformats.org/officeDocument/2006/math" xmlns:v="urn:schemas-microsoft-com:vml" xmlns:wp14="http://schemas.microsoft.com/office/word/2010/wordprocessingDrawing" xmlns:wp="http://schemas.openxmlformats.org/drawingml/2006/wordprocessingDrawing" xmlns:w10="urn:schemas-microsoft-com:office:word" xmlns:w="http://schemas.openxmlformats.org/wordprocessingml/2006/main" xmlns:w14="http://schemas.microsoft.com/office/word/2010/wordml" xmlns:w15="http://schemas.microsoft.com/office/word/2012/wordml" xmlns:w16cex="http://schemas.microsoft.com/office/word/2018/wordml/cex" xmlns:w16cid="http://schemas.microsoft.com/office/word/2016/wordml/cid" xmlns:w16="http://schemas.microsoft.com/office/word/2018/wordml" xmlns:w16sdtdh="http://schemas.microsoft.com/office/word/2020/wordml/sdtdatahash" xmlns:w16se="http://schemas.microsoft.com/office/word/2015/wordml/symex" xmlns:wpg="http://schemas.microsoft.com/office/word/2010/wordprocessingGroup" xmlns:wpi="http://schemas.microsoft.com/office/word/2010/wordprocessingInk" xmlns:wne="http://schemas.microsoft.com/office/word/2006/wordml" xmlns:wps="http://schemas.microsoft.com/office/word/2010/wordprocessingShape" mc:Ignorable="w14 w15 w16se w16cid w16 w16cex w16sdtdh wp14">
-  <w:p>
-    <w:pPr>
-      <w:pStyle w:val="Header"/>
-    </w:pPr>
-  </w:p>
-</w:hdr>
-</file>
-
-<file path=word/header2.xml><?xml version="1.0" encoding="utf-8"?>
-<w:hdr xmlns:wpc="http://schemas.microsoft.com/office/word/2010/wordprocessingCanvas" xmlns:cx="http://schemas.microsoft.com/office/drawing/2014/chartex" xmlns:cx1="http://schemas.microsoft.com/office/drawing/2015/9/8/chartex" xmlns:cx2="http://schemas.microsoft.com/office/drawing/2015/10/21/chartex" xmlns:cx3="http://schemas.microsoft.com/office/drawing/2016/5/9/chartex" xmlns:cx4="http://schemas.microsoft.com/office/drawing/2016/5/10/chartex" xmlns:cx5="http://schemas.microsoft.com/office/drawing/2016/5/11/chartex" xmlns:cx6="http://schemas.microsoft.com/office/drawing/2016/5/12/chartex" xmlns:cx7="http://schemas.microsoft.com/office/drawing/2016/5/13/chartex" xmlns:cx8="http://schemas.microsoft.com/office/drawing/2016/5/14/chartex" xmlns:mc="http://schemas.openxmlformats.org/markup-compatibility/2006" xmlns:aink="http://schemas.microsoft.com/office/drawing/2016/ink" xmlns:am3d="http://schemas.microsoft.com/office/drawing/2017/model3d" xmlns:o="urn:schemas-microsoft-com:office:office" xmlns:r="http://schemas.openxmlformats.org/officeDocument/2006/relationships" xmlns:m="http://schemas.openxmlformats.org/officeDocument/2006/math" xmlns:v="urn:schemas-microsoft-com:vml" xmlns:wp14="http://schemas.microsoft.com/office/word/2010/wordprocessingDrawing" xmlns:wp="http://schemas.openxmlformats.org/drawingml/2006/wordprocessingDrawing" xmlns:w10="urn:schemas-microsoft-com:office:word" xmlns:w="http://schemas.openxmlformats.org/wordprocessingml/2006/main" xmlns:w14="http://schemas.microsoft.com/office/word/2010/wordml" xmlns:w15="http://schemas.microsoft.com/office/word/2012/wordml" xmlns:w16cex="http://schemas.microsoft.com/office/word/2018/wordml/cex" xmlns:w16cid="http://schemas.microsoft.com/office/word/2016/wordml/cid" xmlns:w16="http://schemas.microsoft.com/office/word/2018/wordml" xmlns:w16sdtdh="http://schemas.microsoft.com/office/word/2020/wordml/sdtdatahash" xmlns:w16se="http://schemas.microsoft.com/office/word/2015/wordml/symex" xmlns:wpg="http://schemas.microsoft.com/office/word/2010/wordprocessingGroup" xmlns:wpi="http://schemas.microsoft.com/office/word/2010/wordprocessingInk" xmlns:wne="http://schemas.microsoft.com/office/word/2006/wordml" xmlns:wps="http://schemas.microsoft.com/office/word/2010/wordprocessingShape" mc:Ignorable="w14 w15 w16se w16cid w16 w16cex w16sdtdh wp14">
+<w:hdr xmlns:wpc="http://schemas.microsoft.com/office/word/2010/wordprocessingCanvas" xmlns:cx="http://schemas.microsoft.com/office/drawing/2014/chartex" xmlns:cx1="http://schemas.microsoft.com/office/drawing/2015/9/8/chartex" xmlns:cx2="http://schemas.microsoft.com/office/drawing/2015/10/21/chartex" xmlns:cx3="http://schemas.microsoft.com/office/drawing/2016/5/9/chartex" xmlns:cx4="http://schemas.microsoft.com/office/drawing/2016/5/10/chartex" xmlns:cx5="http://schemas.microsoft.com/office/drawing/2016/5/11/chartex" xmlns:cx6="http://schemas.microsoft.com/office/drawing/2016/5/12/chartex" xmlns:cx7="http://schemas.microsoft.com/office/drawing/2016/5/13/chartex" xmlns:cx8="http://schemas.microsoft.com/office/drawing/2016/5/14/chartex" xmlns:mc="http://schemas.openxmlformats.org/markup-compatibility/2006" xmlns:aink="http://schemas.microsoft.com/office/drawing/2016/ink" xmlns:am3d="http://schemas.microsoft.com/office/drawing/2017/model3d" xmlns:o="urn:schemas-microsoft-com:office:office" xmlns:oel="http://schemas.microsoft.com/office/2019/extlst" xmlns:r="http://schemas.openxmlformats.org/officeDocument/2006/relationships" xmlns:m="http://schemas.openxmlformats.org/officeDocument/2006/math" xmlns:v="urn:schemas-microsoft-com:vml" xmlns:wp14="http://schemas.microsoft.com/office/word/2010/wordprocessingDrawing" xmlns:wp="http://schemas.openxmlformats.org/drawingml/2006/wordprocessingDrawing" xmlns:w10="urn:schemas-microsoft-com:office:word" xmlns:w="http://schemas.openxmlformats.org/wordprocessingml/2006/main" xmlns:w14="http://schemas.microsoft.com/office/word/2010/wordml" xmlns:w15="http://schemas.microsoft.com/office/word/2012/wordml" xmlns:w16cex="http://schemas.microsoft.com/office/word/2018/wordml/cex" xmlns:w16cid="http://schemas.microsoft.com/office/word/2016/wordml/cid" xmlns:w16="http://schemas.microsoft.com/office/word/2018/wordml" xmlns:w16sdtdh="http://schemas.microsoft.com/office/word/2020/wordml/sdtdatahash" xmlns:w16se="http://schemas.microsoft.com/office/word/2015/wordml/symex" xmlns:wpg="http://schemas.microsoft.com/office/word/2010/wordprocessingGroup" xmlns:wpi="http://schemas.microsoft.com/office/word/2010/wordprocessingInk" xmlns:wne="http://schemas.microsoft.com/office/word/2006/wordml" xmlns:wps="http://schemas.microsoft.com/office/word/2010/wordprocessingShape" mc:Ignorable="w14 w15 w16se w16cid w16 w16cex w16sdtdh wp14">
   <w:tbl>
     <w:tblPr>
       <w:tblStyle w:val="TableGrid"/>
@@ -1441,17 +1464,16 @@
           <w:pPr>
             <w:pStyle w:val="Heading1"/>
             <w:spacing w:before="0" w:after="0"/>
-            <w:outlineLvl w:val="0"/>
           </w:pPr>
           <w:r>
             <w:rPr>
               <w:noProof/>
             </w:rPr>
             <w:drawing>
-              <wp:inline distT="0" distB="0" distL="0" distR="0" wp14:anchorId="66F3A27E" wp14:editId="2BADBB74">
+              <wp:inline distT="0" distB="0" distL="0" distR="0" wp14:anchorId="66F3A27E" wp14:editId="306B3E9B">
                 <wp:extent cx="2037600" cy="784800"/>
                 <wp:effectExtent l="0" t="0" r="0" b="0"/>
-                <wp:docPr id="3" name="Graphic 3"/>
+                <wp:docPr id="3" name="Graphic 3" descr="Province of British Columbia Logo"/>
                 <wp:cNvGraphicFramePr>
                   <a:graphicFrameLocks xmlns:a="http://schemas.openxmlformats.org/drawingml/2006/main" noChangeAspect="1"/>
                 </wp:cNvGraphicFramePr>
@@ -1459,7 +1481,7 @@
                   <a:graphicData uri="http://schemas.openxmlformats.org/drawingml/2006/picture">
                     <pic:pic xmlns:pic="http://schemas.openxmlformats.org/drawingml/2006/picture">
                       <pic:nvPicPr>
-                        <pic:cNvPr id="3" name="Graphic 3"/>
+                        <pic:cNvPr id="3" name="Graphic 3" descr="Province of British Columbia Logo"/>
                         <pic:cNvPicPr/>
                       </pic:nvPicPr>
                       <pic:blipFill>
@@ -2061,16 +2083,6 @@
       </w:rPr>
       <w:t>}</w:t>
     </w:r>
-  </w:p>
-</w:hdr>
-</file>
-
-<file path=word/header3.xml><?xml version="1.0" encoding="utf-8"?>
-<w:hdr xmlns:wpc="http://schemas.microsoft.com/office/word/2010/wordprocessingCanvas" xmlns:cx="http://schemas.microsoft.com/office/drawing/2014/chartex" xmlns:cx1="http://schemas.microsoft.com/office/drawing/2015/9/8/chartex" xmlns:cx2="http://schemas.microsoft.com/office/drawing/2015/10/21/chartex" xmlns:cx3="http://schemas.microsoft.com/office/drawing/2016/5/9/chartex" xmlns:cx4="http://schemas.microsoft.com/office/drawing/2016/5/10/chartex" xmlns:cx5="http://schemas.microsoft.com/office/drawing/2016/5/11/chartex" xmlns:cx6="http://schemas.microsoft.com/office/drawing/2016/5/12/chartex" xmlns:cx7="http://schemas.microsoft.com/office/drawing/2016/5/13/chartex" xmlns:cx8="http://schemas.microsoft.com/office/drawing/2016/5/14/chartex" xmlns:mc="http://schemas.openxmlformats.org/markup-compatibility/2006" xmlns:aink="http://schemas.microsoft.com/office/drawing/2016/ink" xmlns:am3d="http://schemas.microsoft.com/office/drawing/2017/model3d" xmlns:o="urn:schemas-microsoft-com:office:office" xmlns:r="http://schemas.openxmlformats.org/officeDocument/2006/relationships" xmlns:m="http://schemas.openxmlformats.org/officeDocument/2006/math" xmlns:v="urn:schemas-microsoft-com:vml" xmlns:wp14="http://schemas.microsoft.com/office/word/2010/wordprocessingDrawing" xmlns:wp="http://schemas.openxmlformats.org/drawingml/2006/wordprocessingDrawing" xmlns:w10="urn:schemas-microsoft-com:office:word" xmlns:w="http://schemas.openxmlformats.org/wordprocessingml/2006/main" xmlns:w14="http://schemas.microsoft.com/office/word/2010/wordml" xmlns:w15="http://schemas.microsoft.com/office/word/2012/wordml" xmlns:w16cex="http://schemas.microsoft.com/office/word/2018/wordml/cex" xmlns:w16cid="http://schemas.microsoft.com/office/word/2016/wordml/cid" xmlns:w16="http://schemas.microsoft.com/office/word/2018/wordml" xmlns:w16sdtdh="http://schemas.microsoft.com/office/word/2020/wordml/sdtdatahash" xmlns:w16se="http://schemas.microsoft.com/office/word/2015/wordml/symex" xmlns:wpg="http://schemas.microsoft.com/office/word/2010/wordprocessingGroup" xmlns:wpi="http://schemas.microsoft.com/office/word/2010/wordprocessingInk" xmlns:wne="http://schemas.microsoft.com/office/word/2006/wordml" xmlns:wps="http://schemas.microsoft.com/office/word/2010/wordprocessingShape" mc:Ignorable="w14 w15 w16se w16cid w16 w16cex w16sdtdh wp14">
-  <w:p>
-    <w:pPr>
-      <w:pStyle w:val="Header"/>
-    </w:pPr>
   </w:p>
 </w:hdr>
 </file>

</xml_diff>

<commit_message>
Include pharmacist assessment logic in model AB#15894 (#5608)
- Tidy up documentation for model properties
- Simplify logic populating medication summary
- Update front-end to use new model properties
- Update parameter names in medication report
- Update fixture and functional tests
</commit_message>
<xml_diff>
--- a/Apps/GatewayApi/src/Assets/Templates/MedicationReport.docx
+++ b/Apps/GatewayApi/src/Assets/Templates/MedicationReport.docx
@@ -1,6 +1,6 @@
 
 <file path=word/document.xml><?xml version="1.0" encoding="utf-8"?>
-<w:document xmlns:wpc="http://schemas.microsoft.com/office/word/2010/wordprocessingCanvas" xmlns:cx="http://schemas.microsoft.com/office/drawing/2014/chartex" xmlns:cx1="http://schemas.microsoft.com/office/drawing/2015/9/8/chartex" xmlns:cx2="http://schemas.microsoft.com/office/drawing/2015/10/21/chartex" xmlns:cx3="http://schemas.microsoft.com/office/drawing/2016/5/9/chartex" xmlns:cx4="http://schemas.microsoft.com/office/drawing/2016/5/10/chartex" xmlns:cx5="http://schemas.microsoft.com/office/drawing/2016/5/11/chartex" xmlns:cx6="http://schemas.microsoft.com/office/drawing/2016/5/12/chartex" xmlns:cx7="http://schemas.microsoft.com/office/drawing/2016/5/13/chartex" xmlns:cx8="http://schemas.microsoft.com/office/drawing/2016/5/14/chartex" xmlns:mc="http://schemas.openxmlformats.org/markup-compatibility/2006" xmlns:aink="http://schemas.microsoft.com/office/drawing/2016/ink" xmlns:am3d="http://schemas.microsoft.com/office/drawing/2017/model3d" xmlns:o="urn:schemas-microsoft-com:office:office" xmlns:r="http://schemas.openxmlformats.org/officeDocument/2006/relationships" xmlns:m="http://schemas.openxmlformats.org/officeDocument/2006/math" xmlns:v="urn:schemas-microsoft-com:vml" xmlns:wp14="http://schemas.microsoft.com/office/word/2010/wordprocessingDrawing" xmlns:wp="http://schemas.openxmlformats.org/drawingml/2006/wordprocessingDrawing" xmlns:w10="urn:schemas-microsoft-com:office:word" xmlns:w="http://schemas.openxmlformats.org/wordprocessingml/2006/main" xmlns:w14="http://schemas.microsoft.com/office/word/2010/wordml" xmlns:w15="http://schemas.microsoft.com/office/word/2012/wordml" xmlns:w16cex="http://schemas.microsoft.com/office/word/2018/wordml/cex" xmlns:w16cid="http://schemas.microsoft.com/office/word/2016/wordml/cid" xmlns:w16="http://schemas.microsoft.com/office/word/2018/wordml" xmlns:w16sdtdh="http://schemas.microsoft.com/office/word/2020/wordml/sdtdatahash" xmlns:w16se="http://schemas.microsoft.com/office/word/2015/wordml/symex" xmlns:wpg="http://schemas.microsoft.com/office/word/2010/wordprocessingGroup" xmlns:wpi="http://schemas.microsoft.com/office/word/2010/wordprocessingInk" xmlns:wne="http://schemas.microsoft.com/office/word/2006/wordml" xmlns:wps="http://schemas.microsoft.com/office/word/2010/wordprocessingShape" mc:Ignorable="w14 w15 w16se w16cid w16 w16cex w16sdtdh wp14">
+<w:document xmlns:wpc="http://schemas.microsoft.com/office/word/2010/wordprocessingCanvas" xmlns:cx="http://schemas.microsoft.com/office/drawing/2014/chartex" xmlns:cx1="http://schemas.microsoft.com/office/drawing/2015/9/8/chartex" xmlns:cx2="http://schemas.microsoft.com/office/drawing/2015/10/21/chartex" xmlns:cx3="http://schemas.microsoft.com/office/drawing/2016/5/9/chartex" xmlns:cx4="http://schemas.microsoft.com/office/drawing/2016/5/10/chartex" xmlns:cx5="http://schemas.microsoft.com/office/drawing/2016/5/11/chartex" xmlns:cx6="http://schemas.microsoft.com/office/drawing/2016/5/12/chartex" xmlns:cx7="http://schemas.microsoft.com/office/drawing/2016/5/13/chartex" xmlns:cx8="http://schemas.microsoft.com/office/drawing/2016/5/14/chartex" xmlns:mc="http://schemas.openxmlformats.org/markup-compatibility/2006" xmlns:aink="http://schemas.microsoft.com/office/drawing/2016/ink" xmlns:am3d="http://schemas.microsoft.com/office/drawing/2017/model3d" xmlns:o="urn:schemas-microsoft-com:office:office" xmlns:oel="http://schemas.microsoft.com/office/2019/extlst" xmlns:r="http://schemas.openxmlformats.org/officeDocument/2006/relationships" xmlns:m="http://schemas.openxmlformats.org/officeDocument/2006/math" xmlns:v="urn:schemas-microsoft-com:vml" xmlns:wp14="http://schemas.microsoft.com/office/word/2010/wordprocessingDrawing" xmlns:wp="http://schemas.openxmlformats.org/drawingml/2006/wordprocessingDrawing" xmlns:w10="urn:schemas-microsoft-com:office:word" xmlns:w="http://schemas.openxmlformats.org/wordprocessingml/2006/main" xmlns:w14="http://schemas.microsoft.com/office/word/2010/wordml" xmlns:w15="http://schemas.microsoft.com/office/word/2012/wordml" xmlns:w16cex="http://schemas.microsoft.com/office/word/2018/wordml/cex" xmlns:w16cid="http://schemas.microsoft.com/office/word/2016/wordml/cid" xmlns:w16="http://schemas.microsoft.com/office/word/2018/wordml" xmlns:w16sdtdh="http://schemas.microsoft.com/office/word/2020/wordml/sdtdatahash" xmlns:w16se="http://schemas.microsoft.com/office/word/2015/wordml/symex" xmlns:wpg="http://schemas.microsoft.com/office/word/2010/wordprocessingGroup" xmlns:wpi="http://schemas.microsoft.com/office/word/2010/wordprocessingInk" xmlns:wne="http://schemas.microsoft.com/office/word/2006/wordml" xmlns:wps="http://schemas.microsoft.com/office/word/2010/wordprocessingShape" mc:Ignorable="w14 w15 w16se w16cid w16 w16cex w16sdtdh wp14">
   <w:body>
     <w:tbl>
       <w:tblPr>
@@ -461,7 +461,19 @@
               <w:rPr>
                 <w:rFonts w:ascii="Myriad-Pro, Calibri, Arial" w:hAnsi="Myriad-Pro, Calibri, Arial"/>
               </w:rPr>
-              <w:t>].brand}</w:t>
+              <w:t>].</w:t>
+            </w:r>
+            <w:r>
+              <w:rPr>
+                <w:rFonts w:ascii="Myriad-Pro, Calibri, Arial" w:hAnsi="Myriad-Pro, Calibri, Arial"/>
+              </w:rPr>
+              <w:t>title</w:t>
+            </w:r>
+            <w:r>
+              <w:rPr>
+                <w:rFonts w:ascii="Myriad-Pro, Calibri, Arial" w:hAnsi="Myriad-Pro, Calibri, Arial"/>
+              </w:rPr>
+              <w:t>}</w:t>
             </w:r>
           </w:p>
         </w:tc>
@@ -510,7 +522,19 @@
               <w:rPr>
                 <w:rFonts w:ascii="Myriad-Pro, Calibri, Arial" w:hAnsi="Myriad-Pro, Calibri, Arial"/>
               </w:rPr>
-              <w:t>].generic}</w:t>
+              <w:t>].</w:t>
+            </w:r>
+            <w:r>
+              <w:rPr>
+                <w:rFonts w:ascii="Myriad-Pro, Calibri, Arial" w:hAnsi="Myriad-Pro, Calibri, Arial"/>
+              </w:rPr>
+              <w:t>subtitle</w:t>
+            </w:r>
+            <w:r>
+              <w:rPr>
+                <w:rFonts w:ascii="Myriad-Pro, Calibri, Arial" w:hAnsi="Myriad-Pro, Calibri, Arial"/>
+              </w:rPr>
+              <w:t>}</w:t>
             </w:r>
           </w:p>
         </w:tc>
@@ -880,7 +904,19 @@
               <w:rPr>
                 <w:rFonts w:ascii="Myriad-Pro, Calibri, Arial" w:hAnsi="Myriad-Pro, Calibri, Arial"/>
               </w:rPr>
-              <w:t>[i+1].brand}</w:t>
+              <w:t>[i+1].</w:t>
+            </w:r>
+            <w:r>
+              <w:rPr>
+                <w:rFonts w:ascii="Myriad-Pro, Calibri, Arial" w:hAnsi="Myriad-Pro, Calibri, Arial"/>
+              </w:rPr>
+              <w:t>title</w:t>
+            </w:r>
+            <w:r>
+              <w:rPr>
+                <w:rFonts w:ascii="Myriad-Pro, Calibri, Arial" w:hAnsi="Myriad-Pro, Calibri, Arial"/>
+              </w:rPr>
+              <w:t>}</w:t>
             </w:r>
           </w:p>
         </w:tc>
@@ -915,7 +951,19 @@
               <w:rPr>
                 <w:rFonts w:ascii="Myriad-Pro, Calibri, Arial" w:hAnsi="Myriad-Pro, Calibri, Arial"/>
               </w:rPr>
-              <w:t>[i+1].generic}</w:t>
+              <w:t>[i+1].</w:t>
+            </w:r>
+            <w:r>
+              <w:rPr>
+                <w:rFonts w:ascii="Myriad-Pro, Calibri, Arial" w:hAnsi="Myriad-Pro, Calibri, Arial"/>
+              </w:rPr>
+              <w:t>subtitle</w:t>
+            </w:r>
+            <w:r>
+              <w:rPr>
+                <w:rFonts w:ascii="Myriad-Pro, Calibri, Arial" w:hAnsi="Myriad-Pro, Calibri, Arial"/>
+              </w:rPr>
+              <w:t>}</w:t>
             </w:r>
           </w:p>
         </w:tc>
@@ -1170,12 +1218,9 @@
       </w:r>
     </w:p>
     <w:sectPr>
-      <w:headerReference w:type="even" r:id="rId7"/>
-      <w:headerReference w:type="default" r:id="rId8"/>
-      <w:footerReference w:type="even" r:id="rId9"/>
-      <w:footerReference w:type="default" r:id="rId10"/>
-      <w:headerReference w:type="first" r:id="rId11"/>
-      <w:footerReference w:type="first" r:id="rId12"/>
+      <w:headerReference w:type="default" r:id="rId7"/>
+      <w:footerReference w:type="even" r:id="rId8"/>
+      <w:footerReference w:type="default" r:id="rId9"/>
       <w:pgSz w:w="12240" w:h="15840"/>
       <w:pgMar w:top="720" w:right="720" w:bottom="720" w:left="720" w:header="708" w:footer="708" w:gutter="0"/>
       <w:cols w:space="708"/>
@@ -1186,7 +1231,7 @@
 </file>
 
 <file path=word/endnotes.xml><?xml version="1.0" encoding="utf-8"?>
-<w:endnotes xmlns:wpc="http://schemas.microsoft.com/office/word/2010/wordprocessingCanvas" xmlns:cx="http://schemas.microsoft.com/office/drawing/2014/chartex" xmlns:cx1="http://schemas.microsoft.com/office/drawing/2015/9/8/chartex" xmlns:cx2="http://schemas.microsoft.com/office/drawing/2015/10/21/chartex" xmlns:cx3="http://schemas.microsoft.com/office/drawing/2016/5/9/chartex" xmlns:cx4="http://schemas.microsoft.com/office/drawing/2016/5/10/chartex" xmlns:cx5="http://schemas.microsoft.com/office/drawing/2016/5/11/chartex" xmlns:cx6="http://schemas.microsoft.com/office/drawing/2016/5/12/chartex" xmlns:cx7="http://schemas.microsoft.com/office/drawing/2016/5/13/chartex" xmlns:cx8="http://schemas.microsoft.com/office/drawing/2016/5/14/chartex" xmlns:mc="http://schemas.openxmlformats.org/markup-compatibility/2006" xmlns:aink="http://schemas.microsoft.com/office/drawing/2016/ink" xmlns:am3d="http://schemas.microsoft.com/office/drawing/2017/model3d" xmlns:o="urn:schemas-microsoft-com:office:office" xmlns:r="http://schemas.openxmlformats.org/officeDocument/2006/relationships" xmlns:m="http://schemas.openxmlformats.org/officeDocument/2006/math" xmlns:v="urn:schemas-microsoft-com:vml" xmlns:wp14="http://schemas.microsoft.com/office/word/2010/wordprocessingDrawing" xmlns:wp="http://schemas.openxmlformats.org/drawingml/2006/wordprocessingDrawing" xmlns:w10="urn:schemas-microsoft-com:office:word" xmlns:w="http://schemas.openxmlformats.org/wordprocessingml/2006/main" xmlns:w14="http://schemas.microsoft.com/office/word/2010/wordml" xmlns:w15="http://schemas.microsoft.com/office/word/2012/wordml" xmlns:w16cex="http://schemas.microsoft.com/office/word/2018/wordml/cex" xmlns:w16cid="http://schemas.microsoft.com/office/word/2016/wordml/cid" xmlns:w16="http://schemas.microsoft.com/office/word/2018/wordml" xmlns:w16sdtdh="http://schemas.microsoft.com/office/word/2020/wordml/sdtdatahash" xmlns:w16se="http://schemas.microsoft.com/office/word/2015/wordml/symex" xmlns:wpg="http://schemas.microsoft.com/office/word/2010/wordprocessingGroup" xmlns:wpi="http://schemas.microsoft.com/office/word/2010/wordprocessingInk" xmlns:wne="http://schemas.microsoft.com/office/word/2006/wordml" xmlns:wps="http://schemas.microsoft.com/office/word/2010/wordprocessingShape" mc:Ignorable="w14 w15 w16se w16cid w16 w16cex w16sdtdh wp14">
+<w:endnotes xmlns:wpc="http://schemas.microsoft.com/office/word/2010/wordprocessingCanvas" xmlns:cx="http://schemas.microsoft.com/office/drawing/2014/chartex" xmlns:cx1="http://schemas.microsoft.com/office/drawing/2015/9/8/chartex" xmlns:cx2="http://schemas.microsoft.com/office/drawing/2015/10/21/chartex" xmlns:cx3="http://schemas.microsoft.com/office/drawing/2016/5/9/chartex" xmlns:cx4="http://schemas.microsoft.com/office/drawing/2016/5/10/chartex" xmlns:cx5="http://schemas.microsoft.com/office/drawing/2016/5/11/chartex" xmlns:cx6="http://schemas.microsoft.com/office/drawing/2016/5/12/chartex" xmlns:cx7="http://schemas.microsoft.com/office/drawing/2016/5/13/chartex" xmlns:cx8="http://schemas.microsoft.com/office/drawing/2016/5/14/chartex" xmlns:mc="http://schemas.openxmlformats.org/markup-compatibility/2006" xmlns:aink="http://schemas.microsoft.com/office/drawing/2016/ink" xmlns:am3d="http://schemas.microsoft.com/office/drawing/2017/model3d" xmlns:o="urn:schemas-microsoft-com:office:office" xmlns:oel="http://schemas.microsoft.com/office/2019/extlst" xmlns:r="http://schemas.openxmlformats.org/officeDocument/2006/relationships" xmlns:m="http://schemas.openxmlformats.org/officeDocument/2006/math" xmlns:v="urn:schemas-microsoft-com:vml" xmlns:wp14="http://schemas.microsoft.com/office/word/2010/wordprocessingDrawing" xmlns:wp="http://schemas.openxmlformats.org/drawingml/2006/wordprocessingDrawing" xmlns:w10="urn:schemas-microsoft-com:office:word" xmlns:w="http://schemas.openxmlformats.org/wordprocessingml/2006/main" xmlns:w14="http://schemas.microsoft.com/office/word/2010/wordml" xmlns:w15="http://schemas.microsoft.com/office/word/2012/wordml" xmlns:w16cex="http://schemas.microsoft.com/office/word/2018/wordml/cex" xmlns:w16cid="http://schemas.microsoft.com/office/word/2016/wordml/cid" xmlns:w16="http://schemas.microsoft.com/office/word/2018/wordml" xmlns:w16sdtdh="http://schemas.microsoft.com/office/word/2020/wordml/sdtdatahash" xmlns:w16se="http://schemas.microsoft.com/office/word/2015/wordml/symex" xmlns:wpg="http://schemas.microsoft.com/office/word/2010/wordprocessingGroup" xmlns:wpi="http://schemas.microsoft.com/office/word/2010/wordprocessingInk" xmlns:wne="http://schemas.microsoft.com/office/word/2006/wordml" xmlns:wps="http://schemas.microsoft.com/office/word/2010/wordprocessingShape" mc:Ignorable="w14 w15 w16se w16cid w16 w16cex w16sdtdh wp14">
   <w:endnote w:type="separator" w:id="-1">
     <w:p>
       <w:r>
@@ -1205,7 +1250,7 @@
 </file>
 
 <file path=word/footer1.xml><?xml version="1.0" encoding="utf-8"?>
-<w:ftr xmlns:wpc="http://schemas.microsoft.com/office/word/2010/wordprocessingCanvas" xmlns:cx="http://schemas.microsoft.com/office/drawing/2014/chartex" xmlns:cx1="http://schemas.microsoft.com/office/drawing/2015/9/8/chartex" xmlns:cx2="http://schemas.microsoft.com/office/drawing/2015/10/21/chartex" xmlns:cx3="http://schemas.microsoft.com/office/drawing/2016/5/9/chartex" xmlns:cx4="http://schemas.microsoft.com/office/drawing/2016/5/10/chartex" xmlns:cx5="http://schemas.microsoft.com/office/drawing/2016/5/11/chartex" xmlns:cx6="http://schemas.microsoft.com/office/drawing/2016/5/12/chartex" xmlns:cx7="http://schemas.microsoft.com/office/drawing/2016/5/13/chartex" xmlns:cx8="http://schemas.microsoft.com/office/drawing/2016/5/14/chartex" xmlns:mc="http://schemas.openxmlformats.org/markup-compatibility/2006" xmlns:aink="http://schemas.microsoft.com/office/drawing/2016/ink" xmlns:am3d="http://schemas.microsoft.com/office/drawing/2017/model3d" xmlns:o="urn:schemas-microsoft-com:office:office" xmlns:r="http://schemas.openxmlformats.org/officeDocument/2006/relationships" xmlns:m="http://schemas.openxmlformats.org/officeDocument/2006/math" xmlns:v="urn:schemas-microsoft-com:vml" xmlns:wp14="http://schemas.microsoft.com/office/word/2010/wordprocessingDrawing" xmlns:wp="http://schemas.openxmlformats.org/drawingml/2006/wordprocessingDrawing" xmlns:w10="urn:schemas-microsoft-com:office:word" xmlns:w="http://schemas.openxmlformats.org/wordprocessingml/2006/main" xmlns:w14="http://schemas.microsoft.com/office/word/2010/wordml" xmlns:w15="http://schemas.microsoft.com/office/word/2012/wordml" xmlns:w16cex="http://schemas.microsoft.com/office/word/2018/wordml/cex" xmlns:w16cid="http://schemas.microsoft.com/office/word/2016/wordml/cid" xmlns:w16="http://schemas.microsoft.com/office/word/2018/wordml" xmlns:w16sdtdh="http://schemas.microsoft.com/office/word/2020/wordml/sdtdatahash" xmlns:w16se="http://schemas.microsoft.com/office/word/2015/wordml/symex" xmlns:wpg="http://schemas.microsoft.com/office/word/2010/wordprocessingGroup" xmlns:wpi="http://schemas.microsoft.com/office/word/2010/wordprocessingInk" xmlns:wne="http://schemas.microsoft.com/office/word/2006/wordml" xmlns:wps="http://schemas.microsoft.com/office/word/2010/wordprocessingShape" mc:Ignorable="w14 w15 w16se w16cid w16 w16cex w16sdtdh wp14">
+<w:ftr xmlns:wpc="http://schemas.microsoft.com/office/word/2010/wordprocessingCanvas" xmlns:cx="http://schemas.microsoft.com/office/drawing/2014/chartex" xmlns:cx1="http://schemas.microsoft.com/office/drawing/2015/9/8/chartex" xmlns:cx2="http://schemas.microsoft.com/office/drawing/2015/10/21/chartex" xmlns:cx3="http://schemas.microsoft.com/office/drawing/2016/5/9/chartex" xmlns:cx4="http://schemas.microsoft.com/office/drawing/2016/5/10/chartex" xmlns:cx5="http://schemas.microsoft.com/office/drawing/2016/5/11/chartex" xmlns:cx6="http://schemas.microsoft.com/office/drawing/2016/5/12/chartex" xmlns:cx7="http://schemas.microsoft.com/office/drawing/2016/5/13/chartex" xmlns:cx8="http://schemas.microsoft.com/office/drawing/2016/5/14/chartex" xmlns:mc="http://schemas.openxmlformats.org/markup-compatibility/2006" xmlns:aink="http://schemas.microsoft.com/office/drawing/2016/ink" xmlns:am3d="http://schemas.microsoft.com/office/drawing/2017/model3d" xmlns:o="urn:schemas-microsoft-com:office:office" xmlns:oel="http://schemas.microsoft.com/office/2019/extlst" xmlns:r="http://schemas.openxmlformats.org/officeDocument/2006/relationships" xmlns:m="http://schemas.openxmlformats.org/officeDocument/2006/math" xmlns:v="urn:schemas-microsoft-com:vml" xmlns:wp14="http://schemas.microsoft.com/office/word/2010/wordprocessingDrawing" xmlns:wp="http://schemas.openxmlformats.org/drawingml/2006/wordprocessingDrawing" xmlns:w10="urn:schemas-microsoft-com:office:word" xmlns:w="http://schemas.openxmlformats.org/wordprocessingml/2006/main" xmlns:w14="http://schemas.microsoft.com/office/word/2010/wordml" xmlns:w15="http://schemas.microsoft.com/office/word/2012/wordml" xmlns:w16cex="http://schemas.microsoft.com/office/word/2018/wordml/cex" xmlns:w16cid="http://schemas.microsoft.com/office/word/2016/wordml/cid" xmlns:w16="http://schemas.microsoft.com/office/word/2018/wordml" xmlns:w16sdtdh="http://schemas.microsoft.com/office/word/2020/wordml/sdtdatahash" xmlns:w16se="http://schemas.microsoft.com/office/word/2015/wordml/symex" xmlns:wpg="http://schemas.microsoft.com/office/word/2010/wordprocessingGroup" xmlns:wpi="http://schemas.microsoft.com/office/word/2010/wordprocessingInk" xmlns:wne="http://schemas.microsoft.com/office/word/2006/wordml" xmlns:wps="http://schemas.microsoft.com/office/word/2010/wordprocessingShape" mc:Ignorable="w14 w15 w16se w16cid w16 w16cex w16sdtdh wp14">
   <w:p>
     <w:pPr>
       <w:pStyle w:val="Footer"/>
@@ -1216,7 +1261,7 @@
 </file>
 
 <file path=word/footer2.xml><?xml version="1.0" encoding="utf-8"?>
-<w:ftr xmlns:wpc="http://schemas.microsoft.com/office/word/2010/wordprocessingCanvas" xmlns:cx="http://schemas.microsoft.com/office/drawing/2014/chartex" xmlns:cx1="http://schemas.microsoft.com/office/drawing/2015/9/8/chartex" xmlns:cx2="http://schemas.microsoft.com/office/drawing/2015/10/21/chartex" xmlns:cx3="http://schemas.microsoft.com/office/drawing/2016/5/9/chartex" xmlns:cx4="http://schemas.microsoft.com/office/drawing/2016/5/10/chartex" xmlns:cx5="http://schemas.microsoft.com/office/drawing/2016/5/11/chartex" xmlns:cx6="http://schemas.microsoft.com/office/drawing/2016/5/12/chartex" xmlns:cx7="http://schemas.microsoft.com/office/drawing/2016/5/13/chartex" xmlns:cx8="http://schemas.microsoft.com/office/drawing/2016/5/14/chartex" xmlns:mc="http://schemas.openxmlformats.org/markup-compatibility/2006" xmlns:aink="http://schemas.microsoft.com/office/drawing/2016/ink" xmlns:am3d="http://schemas.microsoft.com/office/drawing/2017/model3d" xmlns:o="urn:schemas-microsoft-com:office:office" xmlns:r="http://schemas.openxmlformats.org/officeDocument/2006/relationships" xmlns:m="http://schemas.openxmlformats.org/officeDocument/2006/math" xmlns:v="urn:schemas-microsoft-com:vml" xmlns:wp14="http://schemas.microsoft.com/office/word/2010/wordprocessingDrawing" xmlns:wp="http://schemas.openxmlformats.org/drawingml/2006/wordprocessingDrawing" xmlns:w10="urn:schemas-microsoft-com:office:word" xmlns:w="http://schemas.openxmlformats.org/wordprocessingml/2006/main" xmlns:w14="http://schemas.microsoft.com/office/word/2010/wordml" xmlns:w15="http://schemas.microsoft.com/office/word/2012/wordml" xmlns:w16cex="http://schemas.microsoft.com/office/word/2018/wordml/cex" xmlns:w16cid="http://schemas.microsoft.com/office/word/2016/wordml/cid" xmlns:w16="http://schemas.microsoft.com/office/word/2018/wordml" xmlns:w16sdtdh="http://schemas.microsoft.com/office/word/2020/wordml/sdtdatahash" xmlns:w16se="http://schemas.microsoft.com/office/word/2015/wordml/symex" xmlns:wpg="http://schemas.microsoft.com/office/word/2010/wordprocessingGroup" xmlns:wpi="http://schemas.microsoft.com/office/word/2010/wordprocessingInk" xmlns:wne="http://schemas.microsoft.com/office/word/2006/wordml" xmlns:wps="http://schemas.microsoft.com/office/word/2010/wordprocessingShape" mc:Ignorable="w14 w15 w16se w16cid w16 w16cex w16sdtdh wp14">
+<w:ftr xmlns:wpc="http://schemas.microsoft.com/office/word/2010/wordprocessingCanvas" xmlns:cx="http://schemas.microsoft.com/office/drawing/2014/chartex" xmlns:cx1="http://schemas.microsoft.com/office/drawing/2015/9/8/chartex" xmlns:cx2="http://schemas.microsoft.com/office/drawing/2015/10/21/chartex" xmlns:cx3="http://schemas.microsoft.com/office/drawing/2016/5/9/chartex" xmlns:cx4="http://schemas.microsoft.com/office/drawing/2016/5/10/chartex" xmlns:cx5="http://schemas.microsoft.com/office/drawing/2016/5/11/chartex" xmlns:cx6="http://schemas.microsoft.com/office/drawing/2016/5/12/chartex" xmlns:cx7="http://schemas.microsoft.com/office/drawing/2016/5/13/chartex" xmlns:cx8="http://schemas.microsoft.com/office/drawing/2016/5/14/chartex" xmlns:mc="http://schemas.openxmlformats.org/markup-compatibility/2006" xmlns:aink="http://schemas.microsoft.com/office/drawing/2016/ink" xmlns:am3d="http://schemas.microsoft.com/office/drawing/2017/model3d" xmlns:o="urn:schemas-microsoft-com:office:office" xmlns:oel="http://schemas.microsoft.com/office/2019/extlst" xmlns:r="http://schemas.openxmlformats.org/officeDocument/2006/relationships" xmlns:m="http://schemas.openxmlformats.org/officeDocument/2006/math" xmlns:v="urn:schemas-microsoft-com:vml" xmlns:wp14="http://schemas.microsoft.com/office/word/2010/wordprocessingDrawing" xmlns:wp="http://schemas.openxmlformats.org/drawingml/2006/wordprocessingDrawing" xmlns:w10="urn:schemas-microsoft-com:office:word" xmlns:w="http://schemas.openxmlformats.org/wordprocessingml/2006/main" xmlns:w14="http://schemas.microsoft.com/office/word/2010/wordml" xmlns:w15="http://schemas.microsoft.com/office/word/2012/wordml" xmlns:w16cex="http://schemas.microsoft.com/office/word/2018/wordml/cex" xmlns:w16cid="http://schemas.microsoft.com/office/word/2016/wordml/cid" xmlns:w16="http://schemas.microsoft.com/office/word/2018/wordml" xmlns:w16sdtdh="http://schemas.microsoft.com/office/word/2020/wordml/sdtdatahash" xmlns:w16se="http://schemas.microsoft.com/office/word/2015/wordml/symex" xmlns:wpg="http://schemas.microsoft.com/office/word/2010/wordprocessingGroup" xmlns:wpi="http://schemas.microsoft.com/office/word/2010/wordprocessingInk" xmlns:wne="http://schemas.microsoft.com/office/word/2006/wordml" xmlns:wps="http://schemas.microsoft.com/office/word/2010/wordprocessingShape" mc:Ignorable="w14 w15 w16se w16cid w16 w16cex w16sdtdh wp14">
   <w:sdt>
     <w:sdtPr>
       <w:id w:val="-786121602"/>
@@ -1225,7 +1270,6 @@
         <w:docPartUnique/>
       </w:docPartObj>
     </w:sdtPr>
-    <w:sdtEndPr/>
     <w:sdtContent>
       <w:p>
         <w:pPr>
@@ -1286,7 +1330,6 @@
               <w:docPartUnique/>
             </w:docPartObj>
           </w:sdtPr>
-          <w:sdtEndPr/>
           <w:sdtContent>
             <w:r>
               <w:rPr>
@@ -1368,18 +1411,8 @@
 </w:ftr>
 </file>
 
-<file path=word/footer3.xml><?xml version="1.0" encoding="utf-8"?>
-<w:ftr xmlns:wpc="http://schemas.microsoft.com/office/word/2010/wordprocessingCanvas" xmlns:cx="http://schemas.microsoft.com/office/drawing/2014/chartex" xmlns:cx1="http://schemas.microsoft.com/office/drawing/2015/9/8/chartex" xmlns:cx2="http://schemas.microsoft.com/office/drawing/2015/10/21/chartex" xmlns:cx3="http://schemas.microsoft.com/office/drawing/2016/5/9/chartex" xmlns:cx4="http://schemas.microsoft.com/office/drawing/2016/5/10/chartex" xmlns:cx5="http://schemas.microsoft.com/office/drawing/2016/5/11/chartex" xmlns:cx6="http://schemas.microsoft.com/office/drawing/2016/5/12/chartex" xmlns:cx7="http://schemas.microsoft.com/office/drawing/2016/5/13/chartex" xmlns:cx8="http://schemas.microsoft.com/office/drawing/2016/5/14/chartex" xmlns:mc="http://schemas.openxmlformats.org/markup-compatibility/2006" xmlns:aink="http://schemas.microsoft.com/office/drawing/2016/ink" xmlns:am3d="http://schemas.microsoft.com/office/drawing/2017/model3d" xmlns:o="urn:schemas-microsoft-com:office:office" xmlns:r="http://schemas.openxmlformats.org/officeDocument/2006/relationships" xmlns:m="http://schemas.openxmlformats.org/officeDocument/2006/math" xmlns:v="urn:schemas-microsoft-com:vml" xmlns:wp14="http://schemas.microsoft.com/office/word/2010/wordprocessingDrawing" xmlns:wp="http://schemas.openxmlformats.org/drawingml/2006/wordprocessingDrawing" xmlns:w10="urn:schemas-microsoft-com:office:word" xmlns:w="http://schemas.openxmlformats.org/wordprocessingml/2006/main" xmlns:w14="http://schemas.microsoft.com/office/word/2010/wordml" xmlns:w15="http://schemas.microsoft.com/office/word/2012/wordml" xmlns:w16cex="http://schemas.microsoft.com/office/word/2018/wordml/cex" xmlns:w16cid="http://schemas.microsoft.com/office/word/2016/wordml/cid" xmlns:w16="http://schemas.microsoft.com/office/word/2018/wordml" xmlns:w16sdtdh="http://schemas.microsoft.com/office/word/2020/wordml/sdtdatahash" xmlns:w16se="http://schemas.microsoft.com/office/word/2015/wordml/symex" xmlns:wpg="http://schemas.microsoft.com/office/word/2010/wordprocessingGroup" xmlns:wpi="http://schemas.microsoft.com/office/word/2010/wordprocessingInk" xmlns:wne="http://schemas.microsoft.com/office/word/2006/wordml" xmlns:wps="http://schemas.microsoft.com/office/word/2010/wordprocessingShape" mc:Ignorable="w14 w15 w16se w16cid w16 w16cex w16sdtdh wp14">
-  <w:p>
-    <w:pPr>
-      <w:pStyle w:val="Footer"/>
-    </w:pPr>
-  </w:p>
-</w:ftr>
-</file>
-
 <file path=word/footnotes.xml><?xml version="1.0" encoding="utf-8"?>
-<w:footnotes xmlns:wpc="http://schemas.microsoft.com/office/word/2010/wordprocessingCanvas" xmlns:cx="http://schemas.microsoft.com/office/drawing/2014/chartex" xmlns:cx1="http://schemas.microsoft.com/office/drawing/2015/9/8/chartex" xmlns:cx2="http://schemas.microsoft.com/office/drawing/2015/10/21/chartex" xmlns:cx3="http://schemas.microsoft.com/office/drawing/2016/5/9/chartex" xmlns:cx4="http://schemas.microsoft.com/office/drawing/2016/5/10/chartex" xmlns:cx5="http://schemas.microsoft.com/office/drawing/2016/5/11/chartex" xmlns:cx6="http://schemas.microsoft.com/office/drawing/2016/5/12/chartex" xmlns:cx7="http://schemas.microsoft.com/office/drawing/2016/5/13/chartex" xmlns:cx8="http://schemas.microsoft.com/office/drawing/2016/5/14/chartex" xmlns:mc="http://schemas.openxmlformats.org/markup-compatibility/2006" xmlns:aink="http://schemas.microsoft.com/office/drawing/2016/ink" xmlns:am3d="http://schemas.microsoft.com/office/drawing/2017/model3d" xmlns:o="urn:schemas-microsoft-com:office:office" xmlns:r="http://schemas.openxmlformats.org/officeDocument/2006/relationships" xmlns:m="http://schemas.openxmlformats.org/officeDocument/2006/math" xmlns:v="urn:schemas-microsoft-com:vml" xmlns:wp14="http://schemas.microsoft.com/office/word/2010/wordprocessingDrawing" xmlns:wp="http://schemas.openxmlformats.org/drawingml/2006/wordprocessingDrawing" xmlns:w10="urn:schemas-microsoft-com:office:word" xmlns:w="http://schemas.openxmlformats.org/wordprocessingml/2006/main" xmlns:w14="http://schemas.microsoft.com/office/word/2010/wordml" xmlns:w15="http://schemas.microsoft.com/office/word/2012/wordml" xmlns:w16cex="http://schemas.microsoft.com/office/word/2018/wordml/cex" xmlns:w16cid="http://schemas.microsoft.com/office/word/2016/wordml/cid" xmlns:w16="http://schemas.microsoft.com/office/word/2018/wordml" xmlns:w16sdtdh="http://schemas.microsoft.com/office/word/2020/wordml/sdtdatahash" xmlns:w16se="http://schemas.microsoft.com/office/word/2015/wordml/symex" xmlns:wpg="http://schemas.microsoft.com/office/word/2010/wordprocessingGroup" xmlns:wpi="http://schemas.microsoft.com/office/word/2010/wordprocessingInk" xmlns:wne="http://schemas.microsoft.com/office/word/2006/wordml" xmlns:wps="http://schemas.microsoft.com/office/word/2010/wordprocessingShape" mc:Ignorable="w14 w15 w16se w16cid w16 w16cex w16sdtdh wp14">
+<w:footnotes xmlns:wpc="http://schemas.microsoft.com/office/word/2010/wordprocessingCanvas" xmlns:cx="http://schemas.microsoft.com/office/drawing/2014/chartex" xmlns:cx1="http://schemas.microsoft.com/office/drawing/2015/9/8/chartex" xmlns:cx2="http://schemas.microsoft.com/office/drawing/2015/10/21/chartex" xmlns:cx3="http://schemas.microsoft.com/office/drawing/2016/5/9/chartex" xmlns:cx4="http://schemas.microsoft.com/office/drawing/2016/5/10/chartex" xmlns:cx5="http://schemas.microsoft.com/office/drawing/2016/5/11/chartex" xmlns:cx6="http://schemas.microsoft.com/office/drawing/2016/5/12/chartex" xmlns:cx7="http://schemas.microsoft.com/office/drawing/2016/5/13/chartex" xmlns:cx8="http://schemas.microsoft.com/office/drawing/2016/5/14/chartex" xmlns:mc="http://schemas.openxmlformats.org/markup-compatibility/2006" xmlns:aink="http://schemas.microsoft.com/office/drawing/2016/ink" xmlns:am3d="http://schemas.microsoft.com/office/drawing/2017/model3d" xmlns:o="urn:schemas-microsoft-com:office:office" xmlns:oel="http://schemas.microsoft.com/office/2019/extlst" xmlns:r="http://schemas.openxmlformats.org/officeDocument/2006/relationships" xmlns:m="http://schemas.openxmlformats.org/officeDocument/2006/math" xmlns:v="urn:schemas-microsoft-com:vml" xmlns:wp14="http://schemas.microsoft.com/office/word/2010/wordprocessingDrawing" xmlns:wp="http://schemas.openxmlformats.org/drawingml/2006/wordprocessingDrawing" xmlns:w10="urn:schemas-microsoft-com:office:word" xmlns:w="http://schemas.openxmlformats.org/wordprocessingml/2006/main" xmlns:w14="http://schemas.microsoft.com/office/word/2010/wordml" xmlns:w15="http://schemas.microsoft.com/office/word/2012/wordml" xmlns:w16cex="http://schemas.microsoft.com/office/word/2018/wordml/cex" xmlns:w16cid="http://schemas.microsoft.com/office/word/2016/wordml/cid" xmlns:w16="http://schemas.microsoft.com/office/word/2018/wordml" xmlns:w16sdtdh="http://schemas.microsoft.com/office/word/2020/wordml/sdtdatahash" xmlns:w16se="http://schemas.microsoft.com/office/word/2015/wordml/symex" xmlns:wpg="http://schemas.microsoft.com/office/word/2010/wordprocessingGroup" xmlns:wpi="http://schemas.microsoft.com/office/word/2010/wordprocessingInk" xmlns:wne="http://schemas.microsoft.com/office/word/2006/wordml" xmlns:wps="http://schemas.microsoft.com/office/word/2010/wordprocessingShape" mc:Ignorable="w14 w15 w16se w16cid w16 w16cex w16sdtdh wp14">
   <w:footnote w:type="separator" w:id="-1">
     <w:p>
       <w:r>
@@ -1398,17 +1431,7 @@
 </file>
 
 <file path=word/header1.xml><?xml version="1.0" encoding="utf-8"?>
-<w:hdr xmlns:wpc="http://schemas.microsoft.com/office/word/2010/wordprocessingCanvas" xmlns:cx="http://schemas.microsoft.com/office/drawing/2014/chartex" xmlns:cx1="http://schemas.microsoft.com/office/drawing/2015/9/8/chartex" xmlns:cx2="http://schemas.microsoft.com/office/drawing/2015/10/21/chartex" xmlns:cx3="http://schemas.microsoft.com/office/drawing/2016/5/9/chartex" xmlns:cx4="http://schemas.microsoft.com/office/drawing/2016/5/10/chartex" xmlns:cx5="http://schemas.microsoft.com/office/drawing/2016/5/11/chartex" xmlns:cx6="http://schemas.microsoft.com/office/drawing/2016/5/12/chartex" xmlns:cx7="http://schemas.microsoft.com/office/drawing/2016/5/13/chartex" xmlns:cx8="http://schemas.microsoft.com/office/drawing/2016/5/14/chartex" xmlns:mc="http://schemas.openxmlformats.org/markup-compatibility/2006" xmlns:aink="http://schemas.microsoft.com/office/drawing/2016/ink" xmlns:am3d="http://schemas.microsoft.com/office/drawing/2017/model3d" xmlns:o="urn:schemas-microsoft-com:office:office" xmlns:r="http://schemas.openxmlformats.org/officeDocument/2006/relationships" xmlns:m="http://schemas.openxmlformats.org/officeDocument/2006/math" xmlns:v="urn:schemas-microsoft-com:vml" xmlns:wp14="http://schemas.microsoft.com/office/word/2010/wordprocessingDrawing" xmlns:wp="http://schemas.openxmlformats.org/drawingml/2006/wordprocessingDrawing" xmlns:w10="urn:schemas-microsoft-com:office:word" xmlns:w="http://schemas.openxmlformats.org/wordprocessingml/2006/main" xmlns:w14="http://schemas.microsoft.com/office/word/2010/wordml" xmlns:w15="http://schemas.microsoft.com/office/word/2012/wordml" xmlns:w16cex="http://schemas.microsoft.com/office/word/2018/wordml/cex" xmlns:w16cid="http://schemas.microsoft.com/office/word/2016/wordml/cid" xmlns:w16="http://schemas.microsoft.com/office/word/2018/wordml" xmlns:w16sdtdh="http://schemas.microsoft.com/office/word/2020/wordml/sdtdatahash" xmlns:w16se="http://schemas.microsoft.com/office/word/2015/wordml/symex" xmlns:wpg="http://schemas.microsoft.com/office/word/2010/wordprocessingGroup" xmlns:wpi="http://schemas.microsoft.com/office/word/2010/wordprocessingInk" xmlns:wne="http://schemas.microsoft.com/office/word/2006/wordml" xmlns:wps="http://schemas.microsoft.com/office/word/2010/wordprocessingShape" mc:Ignorable="w14 w15 w16se w16cid w16 w16cex w16sdtdh wp14">
-  <w:p>
-    <w:pPr>
-      <w:pStyle w:val="Header"/>
-    </w:pPr>
-  </w:p>
-</w:hdr>
-</file>
-
-<file path=word/header2.xml><?xml version="1.0" encoding="utf-8"?>
-<w:hdr xmlns:wpc="http://schemas.microsoft.com/office/word/2010/wordprocessingCanvas" xmlns:cx="http://schemas.microsoft.com/office/drawing/2014/chartex" xmlns:cx1="http://schemas.microsoft.com/office/drawing/2015/9/8/chartex" xmlns:cx2="http://schemas.microsoft.com/office/drawing/2015/10/21/chartex" xmlns:cx3="http://schemas.microsoft.com/office/drawing/2016/5/9/chartex" xmlns:cx4="http://schemas.microsoft.com/office/drawing/2016/5/10/chartex" xmlns:cx5="http://schemas.microsoft.com/office/drawing/2016/5/11/chartex" xmlns:cx6="http://schemas.microsoft.com/office/drawing/2016/5/12/chartex" xmlns:cx7="http://schemas.microsoft.com/office/drawing/2016/5/13/chartex" xmlns:cx8="http://schemas.microsoft.com/office/drawing/2016/5/14/chartex" xmlns:mc="http://schemas.openxmlformats.org/markup-compatibility/2006" xmlns:aink="http://schemas.microsoft.com/office/drawing/2016/ink" xmlns:am3d="http://schemas.microsoft.com/office/drawing/2017/model3d" xmlns:o="urn:schemas-microsoft-com:office:office" xmlns:r="http://schemas.openxmlformats.org/officeDocument/2006/relationships" xmlns:m="http://schemas.openxmlformats.org/officeDocument/2006/math" xmlns:v="urn:schemas-microsoft-com:vml" xmlns:wp14="http://schemas.microsoft.com/office/word/2010/wordprocessingDrawing" xmlns:wp="http://schemas.openxmlformats.org/drawingml/2006/wordprocessingDrawing" xmlns:w10="urn:schemas-microsoft-com:office:word" xmlns:w="http://schemas.openxmlformats.org/wordprocessingml/2006/main" xmlns:w14="http://schemas.microsoft.com/office/word/2010/wordml" xmlns:w15="http://schemas.microsoft.com/office/word/2012/wordml" xmlns:w16cex="http://schemas.microsoft.com/office/word/2018/wordml/cex" xmlns:w16cid="http://schemas.microsoft.com/office/word/2016/wordml/cid" xmlns:w16="http://schemas.microsoft.com/office/word/2018/wordml" xmlns:w16sdtdh="http://schemas.microsoft.com/office/word/2020/wordml/sdtdatahash" xmlns:w16se="http://schemas.microsoft.com/office/word/2015/wordml/symex" xmlns:wpg="http://schemas.microsoft.com/office/word/2010/wordprocessingGroup" xmlns:wpi="http://schemas.microsoft.com/office/word/2010/wordprocessingInk" xmlns:wne="http://schemas.microsoft.com/office/word/2006/wordml" xmlns:wps="http://schemas.microsoft.com/office/word/2010/wordprocessingShape" mc:Ignorable="w14 w15 w16se w16cid w16 w16cex w16sdtdh wp14">
+<w:hdr xmlns:wpc="http://schemas.microsoft.com/office/word/2010/wordprocessingCanvas" xmlns:cx="http://schemas.microsoft.com/office/drawing/2014/chartex" xmlns:cx1="http://schemas.microsoft.com/office/drawing/2015/9/8/chartex" xmlns:cx2="http://schemas.microsoft.com/office/drawing/2015/10/21/chartex" xmlns:cx3="http://schemas.microsoft.com/office/drawing/2016/5/9/chartex" xmlns:cx4="http://schemas.microsoft.com/office/drawing/2016/5/10/chartex" xmlns:cx5="http://schemas.microsoft.com/office/drawing/2016/5/11/chartex" xmlns:cx6="http://schemas.microsoft.com/office/drawing/2016/5/12/chartex" xmlns:cx7="http://schemas.microsoft.com/office/drawing/2016/5/13/chartex" xmlns:cx8="http://schemas.microsoft.com/office/drawing/2016/5/14/chartex" xmlns:mc="http://schemas.openxmlformats.org/markup-compatibility/2006" xmlns:aink="http://schemas.microsoft.com/office/drawing/2016/ink" xmlns:am3d="http://schemas.microsoft.com/office/drawing/2017/model3d" xmlns:o="urn:schemas-microsoft-com:office:office" xmlns:oel="http://schemas.microsoft.com/office/2019/extlst" xmlns:r="http://schemas.openxmlformats.org/officeDocument/2006/relationships" xmlns:m="http://schemas.openxmlformats.org/officeDocument/2006/math" xmlns:v="urn:schemas-microsoft-com:vml" xmlns:wp14="http://schemas.microsoft.com/office/word/2010/wordprocessingDrawing" xmlns:wp="http://schemas.openxmlformats.org/drawingml/2006/wordprocessingDrawing" xmlns:w10="urn:schemas-microsoft-com:office:word" xmlns:w="http://schemas.openxmlformats.org/wordprocessingml/2006/main" xmlns:w14="http://schemas.microsoft.com/office/word/2010/wordml" xmlns:w15="http://schemas.microsoft.com/office/word/2012/wordml" xmlns:w16cex="http://schemas.microsoft.com/office/word/2018/wordml/cex" xmlns:w16cid="http://schemas.microsoft.com/office/word/2016/wordml/cid" xmlns:w16="http://schemas.microsoft.com/office/word/2018/wordml" xmlns:w16sdtdh="http://schemas.microsoft.com/office/word/2020/wordml/sdtdatahash" xmlns:w16se="http://schemas.microsoft.com/office/word/2015/wordml/symex" xmlns:wpg="http://schemas.microsoft.com/office/word/2010/wordprocessingGroup" xmlns:wpi="http://schemas.microsoft.com/office/word/2010/wordprocessingInk" xmlns:wne="http://schemas.microsoft.com/office/word/2006/wordml" xmlns:wps="http://schemas.microsoft.com/office/word/2010/wordprocessingShape" mc:Ignorable="w14 w15 w16se w16cid w16 w16cex w16sdtdh wp14">
   <w:tbl>
     <w:tblPr>
       <w:tblStyle w:val="TableGrid"/>
@@ -1441,17 +1464,16 @@
           <w:pPr>
             <w:pStyle w:val="Heading1"/>
             <w:spacing w:before="0" w:after="0"/>
-            <w:outlineLvl w:val="0"/>
           </w:pPr>
           <w:r>
             <w:rPr>
               <w:noProof/>
             </w:rPr>
             <w:drawing>
-              <wp:inline distT="0" distB="0" distL="0" distR="0" wp14:anchorId="66F3A27E" wp14:editId="2BADBB74">
+              <wp:inline distT="0" distB="0" distL="0" distR="0" wp14:anchorId="66F3A27E" wp14:editId="306B3E9B">
                 <wp:extent cx="2037600" cy="784800"/>
                 <wp:effectExtent l="0" t="0" r="0" b="0"/>
-                <wp:docPr id="3" name="Graphic 3"/>
+                <wp:docPr id="3" name="Graphic 3" descr="Province of British Columbia Logo"/>
                 <wp:cNvGraphicFramePr>
                   <a:graphicFrameLocks xmlns:a="http://schemas.openxmlformats.org/drawingml/2006/main" noChangeAspect="1"/>
                 </wp:cNvGraphicFramePr>
@@ -1459,7 +1481,7 @@
                   <a:graphicData uri="http://schemas.openxmlformats.org/drawingml/2006/picture">
                     <pic:pic xmlns:pic="http://schemas.openxmlformats.org/drawingml/2006/picture">
                       <pic:nvPicPr>
-                        <pic:cNvPr id="3" name="Graphic 3"/>
+                        <pic:cNvPr id="3" name="Graphic 3" descr="Province of British Columbia Logo"/>
                         <pic:cNvPicPr/>
                       </pic:nvPicPr>
                       <pic:blipFill>
@@ -2061,16 +2083,6 @@
       </w:rPr>
       <w:t>}</w:t>
     </w:r>
-  </w:p>
-</w:hdr>
-</file>
-
-<file path=word/header3.xml><?xml version="1.0" encoding="utf-8"?>
-<w:hdr xmlns:wpc="http://schemas.microsoft.com/office/word/2010/wordprocessingCanvas" xmlns:cx="http://schemas.microsoft.com/office/drawing/2014/chartex" xmlns:cx1="http://schemas.microsoft.com/office/drawing/2015/9/8/chartex" xmlns:cx2="http://schemas.microsoft.com/office/drawing/2015/10/21/chartex" xmlns:cx3="http://schemas.microsoft.com/office/drawing/2016/5/9/chartex" xmlns:cx4="http://schemas.microsoft.com/office/drawing/2016/5/10/chartex" xmlns:cx5="http://schemas.microsoft.com/office/drawing/2016/5/11/chartex" xmlns:cx6="http://schemas.microsoft.com/office/drawing/2016/5/12/chartex" xmlns:cx7="http://schemas.microsoft.com/office/drawing/2016/5/13/chartex" xmlns:cx8="http://schemas.microsoft.com/office/drawing/2016/5/14/chartex" xmlns:mc="http://schemas.openxmlformats.org/markup-compatibility/2006" xmlns:aink="http://schemas.microsoft.com/office/drawing/2016/ink" xmlns:am3d="http://schemas.microsoft.com/office/drawing/2017/model3d" xmlns:o="urn:schemas-microsoft-com:office:office" xmlns:r="http://schemas.openxmlformats.org/officeDocument/2006/relationships" xmlns:m="http://schemas.openxmlformats.org/officeDocument/2006/math" xmlns:v="urn:schemas-microsoft-com:vml" xmlns:wp14="http://schemas.microsoft.com/office/word/2010/wordprocessingDrawing" xmlns:wp="http://schemas.openxmlformats.org/drawingml/2006/wordprocessingDrawing" xmlns:w10="urn:schemas-microsoft-com:office:word" xmlns:w="http://schemas.openxmlformats.org/wordprocessingml/2006/main" xmlns:w14="http://schemas.microsoft.com/office/word/2010/wordml" xmlns:w15="http://schemas.microsoft.com/office/word/2012/wordml" xmlns:w16cex="http://schemas.microsoft.com/office/word/2018/wordml/cex" xmlns:w16cid="http://schemas.microsoft.com/office/word/2016/wordml/cid" xmlns:w16="http://schemas.microsoft.com/office/word/2018/wordml" xmlns:w16sdtdh="http://schemas.microsoft.com/office/word/2020/wordml/sdtdatahash" xmlns:w16se="http://schemas.microsoft.com/office/word/2015/wordml/symex" xmlns:wpg="http://schemas.microsoft.com/office/word/2010/wordprocessingGroup" xmlns:wpi="http://schemas.microsoft.com/office/word/2010/wordprocessingInk" xmlns:wne="http://schemas.microsoft.com/office/word/2006/wordml" xmlns:wps="http://schemas.microsoft.com/office/word/2010/wordprocessingShape" mc:Ignorable="w14 w15 w16se w16cid w16 w16cex w16sdtdh wp14">
-  <w:p>
-    <w:pPr>
-      <w:pStyle w:val="Header"/>
-    </w:pPr>
   </w:p>
 </w:hdr>
 </file>

</xml_diff>